<commit_message>
Varios controles de entrada y manual de usuario terminado
</commit_message>
<xml_diff>
--- a/Práctica 1 - Algoritmo A Star/Manual de usuario.docx
+++ b/Práctica 1 - Algoritmo A Star/Manual de usuario.docx
@@ -41,8 +41,1153 @@
         </w:rPr>
         <w:t xml:space="preserve"> Victoria Barylak Alcaraz</w:t>
       </w:r>
+    </w:p>
+    <w:p>
+      <w:pPr>
+        <w:rPr>
+          <w:rStyle w:val="nfasis"/>
+          <w:i w:val="0"/>
+        </w:rPr>
+      </w:pPr>
+      <w:r>
+        <w:rPr>
+          <w:rStyle w:val="nfasis"/>
+          <w:i w:val="0"/>
+        </w:rPr>
+        <w:br w:type="page"/>
+      </w:r>
+    </w:p>
+    <w:p>
+      <w:pPr>
+        <w:pStyle w:val="Ttulo2"/>
+        <w:rPr>
+          <w:rStyle w:val="nfasis"/>
+          <w:i w:val="0"/>
+        </w:rPr>
+      </w:pPr>
+      <w:r>
+        <w:rPr>
+          <w:rStyle w:val="nfasis"/>
+          <w:i w:val="0"/>
+        </w:rPr>
+        <w:lastRenderedPageBreak/>
+        <w:t>Introducción</w:t>
+      </w:r>
+    </w:p>
+    <w:p>
+      <w:pPr>
+        <w:spacing w:after="0"/>
+      </w:pPr>
+      <w:r>
+        <w:tab/>
+        <w:t>La aplicación desarrollada es muy sencilla e intuitiva a la hora de ejecutarla.</w:t>
+      </w:r>
+    </w:p>
+    <w:p>
+      <w:pPr>
+        <w:spacing w:after="0"/>
+      </w:pPr>
+      <w:r>
+        <w:t>No cuenta con una interfaz gráfica, todo se lleva a cabo por consola mediante interacciones de entrada/salida con el usuario.</w:t>
+      </w:r>
+    </w:p>
+    <w:p>
+      <w:pPr>
+        <w:spacing w:after="0"/>
+      </w:pPr>
+    </w:p>
+    <w:p>
+      <w:pPr>
+        <w:pStyle w:val="Ttulo2"/>
+      </w:pPr>
+      <w:r>
+        <w:t>Menú principal</w:t>
+      </w:r>
+    </w:p>
+    <w:p>
+      <w:r>
+        <w:tab/>
+        <w:t>En cuanto se ejecuta la aplicación se muestra el menú principal, que incluye dos opciones: “Construir un mapa” y “Salir”.</w:t>
+      </w:r>
+    </w:p>
+    <w:p/>
+    <w:p>
+      <w:pPr>
+        <w:keepNext/>
+        <w:jc w:val="center"/>
+      </w:pPr>
+      <w:r>
+        <w:rPr>
+          <w:noProof/>
+        </w:rPr>
+        <w:drawing>
+          <wp:inline distT="0" distB="0" distL="0" distR="0" wp14:anchorId="16827765" wp14:editId="6444627D">
+            <wp:extent cx="5153025" cy="1866900"/>
+            <wp:effectExtent l="0" t="0" r="9525" b="0"/>
+            <wp:docPr id="1" name="Imagen 1"/>
+            <wp:cNvGraphicFramePr>
+              <a:graphicFrameLocks xmlns:a="http://schemas.openxmlformats.org/drawingml/2006/main" noChangeAspect="1"/>
+            </wp:cNvGraphicFramePr>
+            <a:graphic xmlns:a="http://schemas.openxmlformats.org/drawingml/2006/main">
+              <a:graphicData uri="http://schemas.openxmlformats.org/drawingml/2006/picture">
+                <pic:pic xmlns:pic="http://schemas.openxmlformats.org/drawingml/2006/picture">
+                  <pic:nvPicPr>
+                    <pic:cNvPr id="1" name=""/>
+                    <pic:cNvPicPr/>
+                  </pic:nvPicPr>
+                  <pic:blipFill>
+                    <a:blip r:embed="rId5"/>
+                    <a:stretch>
+                      <a:fillRect/>
+                    </a:stretch>
+                  </pic:blipFill>
+                  <pic:spPr>
+                    <a:xfrm>
+                      <a:off x="0" y="0"/>
+                      <a:ext cx="5153025" cy="1866900"/>
+                    </a:xfrm>
+                    <a:prstGeom prst="rect">
+                      <a:avLst/>
+                    </a:prstGeom>
+                  </pic:spPr>
+                </pic:pic>
+              </a:graphicData>
+            </a:graphic>
+          </wp:inline>
+        </w:drawing>
+      </w:r>
+    </w:p>
+    <w:p>
+      <w:pPr>
+        <w:pStyle w:val="Descripcin"/>
+        <w:jc w:val="center"/>
+      </w:pPr>
+      <w:r>
+        <w:t xml:space="preserve">Ilustración </w:t>
+      </w:r>
+      <w:r>
+        <w:fldChar w:fldCharType="begin"/>
+      </w:r>
+      <w:r>
+        <w:instrText xml:space="preserve"> SEQ Ilustración \* ARABIC </w:instrText>
+      </w:r>
+      <w:r>
+        <w:fldChar w:fldCharType="separate"/>
+      </w:r>
+      <w:r>
+        <w:rPr>
+          <w:noProof/>
+        </w:rPr>
+        <w:t>1</w:t>
+      </w:r>
+      <w:r>
+        <w:fldChar w:fldCharType="end"/>
+      </w:r>
+      <w:r>
+        <w:t>. Menú principal de la aplicación</w:t>
+      </w:r>
+    </w:p>
+    <w:p>
+      <w:r>
+        <w:tab/>
+        <w:t xml:space="preserve">Este menú se ha implementado para que el cálculo del camino óptimo utilizando el algoritmo A* sobre distintos mapas sea más cómodo; en lugar de tener que ejecutarse la aplicación por cada mapa que queramos probar, podremos probar tantos mapas como queramos de forma seguida. </w:t>
+      </w:r>
+    </w:p>
+    <w:p>
+      <w:r>
+        <w:tab/>
+        <w:t>Al introducirse un 0, es decir, la opción “Salir”, el programa finalizará su ejecución y la consola se cerrará.</w:t>
+      </w:r>
+    </w:p>
+    <w:p>
+      <w:r>
+        <w:tab/>
+        <w:t>Al contrario, si introducimos un 1 comenzará el proceso de creación de un mapa.</w:t>
+      </w:r>
+    </w:p>
+    <w:p/>
+    <w:p>
+      <w:pPr>
+        <w:keepNext/>
+        <w:jc w:val="center"/>
+      </w:pPr>
+      <w:r>
+        <w:rPr>
+          <w:noProof/>
+        </w:rPr>
+        <w:drawing>
+          <wp:inline distT="0" distB="0" distL="0" distR="0" wp14:anchorId="354BFC2E" wp14:editId="693B6556">
+            <wp:extent cx="5133975" cy="1971675"/>
+            <wp:effectExtent l="0" t="0" r="9525" b="9525"/>
+            <wp:docPr id="2" name="Imagen 2"/>
+            <wp:cNvGraphicFramePr>
+              <a:graphicFrameLocks xmlns:a="http://schemas.openxmlformats.org/drawingml/2006/main" noChangeAspect="1"/>
+            </wp:cNvGraphicFramePr>
+            <a:graphic xmlns:a="http://schemas.openxmlformats.org/drawingml/2006/main">
+              <a:graphicData uri="http://schemas.openxmlformats.org/drawingml/2006/picture">
+                <pic:pic xmlns:pic="http://schemas.openxmlformats.org/drawingml/2006/picture">
+                  <pic:nvPicPr>
+                    <pic:cNvPr id="1" name=""/>
+                    <pic:cNvPicPr/>
+                  </pic:nvPicPr>
+                  <pic:blipFill>
+                    <a:blip r:embed="rId6"/>
+                    <a:stretch>
+                      <a:fillRect/>
+                    </a:stretch>
+                  </pic:blipFill>
+                  <pic:spPr>
+                    <a:xfrm>
+                      <a:off x="0" y="0"/>
+                      <a:ext cx="5133975" cy="1971675"/>
+                    </a:xfrm>
+                    <a:prstGeom prst="rect">
+                      <a:avLst/>
+                    </a:prstGeom>
+                  </pic:spPr>
+                </pic:pic>
+              </a:graphicData>
+            </a:graphic>
+          </wp:inline>
+        </w:drawing>
+      </w:r>
+    </w:p>
+    <w:p>
+      <w:pPr>
+        <w:pStyle w:val="Descripcin"/>
+        <w:jc w:val="center"/>
+      </w:pPr>
+      <w:r>
+        <w:t xml:space="preserve">Ilustración </w:t>
+      </w:r>
+      <w:r>
+        <w:fldChar w:fldCharType="begin"/>
+      </w:r>
+      <w:r>
+        <w:instrText xml:space="preserve"> SEQ Ilustración \* ARABIC </w:instrText>
+      </w:r>
+      <w:r>
+        <w:fldChar w:fldCharType="separate"/>
+      </w:r>
+      <w:r>
+        <w:rPr>
+          <w:noProof/>
+        </w:rPr>
+        <w:t>2</w:t>
+      </w:r>
+      <w:r>
+        <w:fldChar w:fldCharType="end"/>
+      </w:r>
+      <w:r>
+        <w:t>. Comienzo de la creación de un mapa</w:t>
+      </w:r>
+    </w:p>
+    <w:p>
+      <w:r>
+        <w:tab/>
+        <w:t xml:space="preserve">En primer lugar, se pedirán las dimensiones del mapa que se quiera construir. Estas dimensiones deben ser dos números enteros mayores que 0 separados por un espacio, siendo </w:t>
+      </w:r>
+      <w:r>
+        <w:lastRenderedPageBreak/>
+        <w:t>el primer número introducido las filas del mapa, y el segundo las columnas. Por ejemplo, si se introduce “6 8” se creará un mapa con 6 filas y 8 columnas.</w:t>
+      </w:r>
+    </w:p>
+    <w:p>
+      <w:r>
+        <w:tab/>
+        <w:t>Una vez determinadas las dimensiones del mapa se pedirá al usuario que introduzca las casillas de inicio y meta, en el mismo formato en el que se introdujeron las dimensiones.</w:t>
+      </w:r>
+    </w:p>
+    <w:p/>
+    <w:p>
+      <w:pPr>
+        <w:keepNext/>
+        <w:jc w:val="center"/>
+      </w:pPr>
+      <w:r>
+        <w:rPr>
+          <w:noProof/>
+        </w:rPr>
+        <w:drawing>
+          <wp:inline distT="0" distB="0" distL="0" distR="0" wp14:anchorId="10329861" wp14:editId="1192E2CA">
+            <wp:extent cx="5114925" cy="2076450"/>
+            <wp:effectExtent l="0" t="0" r="9525" b="0"/>
+            <wp:docPr id="3" name="Imagen 3"/>
+            <wp:cNvGraphicFramePr>
+              <a:graphicFrameLocks xmlns:a="http://schemas.openxmlformats.org/drawingml/2006/main" noChangeAspect="1"/>
+            </wp:cNvGraphicFramePr>
+            <a:graphic xmlns:a="http://schemas.openxmlformats.org/drawingml/2006/main">
+              <a:graphicData uri="http://schemas.openxmlformats.org/drawingml/2006/picture">
+                <pic:pic xmlns:pic="http://schemas.openxmlformats.org/drawingml/2006/picture">
+                  <pic:nvPicPr>
+                    <pic:cNvPr id="1" name=""/>
+                    <pic:cNvPicPr/>
+                  </pic:nvPicPr>
+                  <pic:blipFill>
+                    <a:blip r:embed="rId7"/>
+                    <a:stretch>
+                      <a:fillRect/>
+                    </a:stretch>
+                  </pic:blipFill>
+                  <pic:spPr>
+                    <a:xfrm>
+                      <a:off x="0" y="0"/>
+                      <a:ext cx="5114925" cy="2076450"/>
+                    </a:xfrm>
+                    <a:prstGeom prst="rect">
+                      <a:avLst/>
+                    </a:prstGeom>
+                  </pic:spPr>
+                </pic:pic>
+              </a:graphicData>
+            </a:graphic>
+          </wp:inline>
+        </w:drawing>
+      </w:r>
+    </w:p>
+    <w:p>
+      <w:pPr>
+        <w:pStyle w:val="Descripcin"/>
+        <w:jc w:val="center"/>
+      </w:pPr>
+      <w:r>
+        <w:t xml:space="preserve">Ilustración </w:t>
+      </w:r>
+      <w:r>
+        <w:fldChar w:fldCharType="begin"/>
+      </w:r>
+      <w:r>
+        <w:instrText xml:space="preserve"> SEQ Ilustración \* ARABIC </w:instrText>
+      </w:r>
+      <w:r>
+        <w:fldChar w:fldCharType="separate"/>
+      </w:r>
+      <w:r>
+        <w:rPr>
+          <w:noProof/>
+        </w:rPr>
+        <w:t>3</w:t>
+      </w:r>
+      <w:r>
+        <w:fldChar w:fldCharType="end"/>
+      </w:r>
+      <w:r>
+        <w:t>. Declaración de las casillas de inicio y meta.</w:t>
+      </w:r>
+    </w:p>
+    <w:p>
+      <w:pPr>
+        <w:rPr>
+          <w:u w:val="single"/>
+        </w:rPr>
+      </w:pPr>
+      <w:r>
+        <w:tab/>
+        <w:t>En el ejemplo de la imagen se ha determinado que la casilla de inicio estará en la fila 2 y columna 3, mientras que la casilla de meta estará en la fila 6 y columna 7.</w:t>
+      </w:r>
+    </w:p>
+    <w:p>
+      <w:r>
+        <w:tab/>
+        <w:t>A continuación, se pide al usuario que introduzca de manera seguida, y en el mismo formato que las casillas anteriores, las casillas que el programa entenderá como “prohibidas” o “inaccesibles”. Se introducirá “0 0” para indicar que ya no se desea introducir más casillas.</w:t>
+      </w:r>
+    </w:p>
+    <w:p/>
+    <w:p>
+      <w:pPr>
+        <w:keepNext/>
+        <w:jc w:val="center"/>
+      </w:pPr>
+      <w:r>
+        <w:rPr>
+          <w:noProof/>
+        </w:rPr>
+        <w:drawing>
+          <wp:inline distT="0" distB="0" distL="0" distR="0" wp14:anchorId="00C7F4E3" wp14:editId="2F3A2379">
+            <wp:extent cx="5143500" cy="3124200"/>
+            <wp:effectExtent l="0" t="0" r="0" b="0"/>
+            <wp:docPr id="4" name="Imagen 4"/>
+            <wp:cNvGraphicFramePr>
+              <a:graphicFrameLocks xmlns:a="http://schemas.openxmlformats.org/drawingml/2006/main" noChangeAspect="1"/>
+            </wp:cNvGraphicFramePr>
+            <a:graphic xmlns:a="http://schemas.openxmlformats.org/drawingml/2006/main">
+              <a:graphicData uri="http://schemas.openxmlformats.org/drawingml/2006/picture">
+                <pic:pic xmlns:pic="http://schemas.openxmlformats.org/drawingml/2006/picture">
+                  <pic:nvPicPr>
+                    <pic:cNvPr id="1" name=""/>
+                    <pic:cNvPicPr/>
+                  </pic:nvPicPr>
+                  <pic:blipFill>
+                    <a:blip r:embed="rId8"/>
+                    <a:stretch>
+                      <a:fillRect/>
+                    </a:stretch>
+                  </pic:blipFill>
+                  <pic:spPr>
+                    <a:xfrm>
+                      <a:off x="0" y="0"/>
+                      <a:ext cx="5143500" cy="3124200"/>
+                    </a:xfrm>
+                    <a:prstGeom prst="rect">
+                      <a:avLst/>
+                    </a:prstGeom>
+                  </pic:spPr>
+                </pic:pic>
+              </a:graphicData>
+            </a:graphic>
+          </wp:inline>
+        </w:drawing>
+      </w:r>
+    </w:p>
+    <w:p>
+      <w:pPr>
+        <w:pStyle w:val="Descripcin"/>
+        <w:jc w:val="center"/>
+      </w:pPr>
+      <w:r>
+        <w:t xml:space="preserve">Ilustración </w:t>
+      </w:r>
+      <w:r>
+        <w:fldChar w:fldCharType="begin"/>
+      </w:r>
+      <w:r>
+        <w:instrText xml:space="preserve"> SEQ Ilustración \* ARABIC </w:instrText>
+      </w:r>
+      <w:r>
+        <w:fldChar w:fldCharType="separate"/>
+      </w:r>
+      <w:r>
+        <w:rPr>
+          <w:noProof/>
+        </w:rPr>
+        <w:t>4</w:t>
+      </w:r>
+      <w:r>
+        <w:fldChar w:fldCharType="end"/>
+      </w:r>
+      <w:r>
+        <w:t>. Determinación de las casillas prohibidas.</w:t>
+      </w:r>
+    </w:p>
+    <w:p>
+      <w:r>
+        <w:lastRenderedPageBreak/>
+        <w:tab/>
+        <w:t xml:space="preserve">Nótese que después de la introducción de cada casilla prohibida hay que “guardarla” pulsando la tecla </w:t>
+      </w:r>
+      <w:proofErr w:type="spellStart"/>
+      <w:r>
+        <w:rPr>
+          <w:i/>
+        </w:rPr>
+        <w:t>Enter</w:t>
+      </w:r>
+      <w:proofErr w:type="spellEnd"/>
+      <w:r>
+        <w:t>. Estas casillas pueden introducirse en el orden que se desee.</w:t>
+      </w:r>
+    </w:p>
+    <w:p>
+      <w:r>
+        <w:tab/>
+        <w:t>Una vez introducidas todas las casillas prohibidas deseadas el programa mostrará el mapa resultante, con la casilla de inicio marcada con una I y la casilla de meta marcada con una M, y pedirá al usuario que lo valide.</w:t>
+      </w:r>
+    </w:p>
+    <w:p/>
+    <w:p>
+      <w:pPr>
+        <w:keepNext/>
+        <w:jc w:val="center"/>
+      </w:pPr>
+      <w:r>
+        <w:rPr>
+          <w:noProof/>
+        </w:rPr>
+        <w:drawing>
+          <wp:inline distT="0" distB="0" distL="0" distR="0" wp14:anchorId="4EB1835C" wp14:editId="28EC75B3">
+            <wp:extent cx="5153025" cy="2209800"/>
+            <wp:effectExtent l="0" t="0" r="9525" b="0"/>
+            <wp:docPr id="5" name="Imagen 5"/>
+            <wp:cNvGraphicFramePr>
+              <a:graphicFrameLocks xmlns:a="http://schemas.openxmlformats.org/drawingml/2006/main" noChangeAspect="1"/>
+            </wp:cNvGraphicFramePr>
+            <a:graphic xmlns:a="http://schemas.openxmlformats.org/drawingml/2006/main">
+              <a:graphicData uri="http://schemas.openxmlformats.org/drawingml/2006/picture">
+                <pic:pic xmlns:pic="http://schemas.openxmlformats.org/drawingml/2006/picture">
+                  <pic:nvPicPr>
+                    <pic:cNvPr id="1" name=""/>
+                    <pic:cNvPicPr/>
+                  </pic:nvPicPr>
+                  <pic:blipFill>
+                    <a:blip r:embed="rId9"/>
+                    <a:stretch>
+                      <a:fillRect/>
+                    </a:stretch>
+                  </pic:blipFill>
+                  <pic:spPr>
+                    <a:xfrm>
+                      <a:off x="0" y="0"/>
+                      <a:ext cx="5153025" cy="2209800"/>
+                    </a:xfrm>
+                    <a:prstGeom prst="rect">
+                      <a:avLst/>
+                    </a:prstGeom>
+                  </pic:spPr>
+                </pic:pic>
+              </a:graphicData>
+            </a:graphic>
+          </wp:inline>
+        </w:drawing>
+      </w:r>
+    </w:p>
+    <w:p>
+      <w:pPr>
+        <w:pStyle w:val="Descripcin"/>
+        <w:jc w:val="center"/>
+      </w:pPr>
+      <w:r>
+        <w:t xml:space="preserve">Ilustración </w:t>
+      </w:r>
+      <w:r>
+        <w:fldChar w:fldCharType="begin"/>
+      </w:r>
+      <w:r>
+        <w:instrText xml:space="preserve"> SEQ Ilustración \* ARABIC </w:instrText>
+      </w:r>
+      <w:r>
+        <w:fldChar w:fldCharType="separate"/>
+      </w:r>
+      <w:r>
+        <w:rPr>
+          <w:noProof/>
+        </w:rPr>
+        <w:t>5</w:t>
+      </w:r>
+      <w:r>
+        <w:fldChar w:fldCharType="end"/>
+      </w:r>
+      <w:r>
+        <w:t>. Validación del mapa construido.</w:t>
+      </w:r>
+    </w:p>
+    <w:p>
+      <w:r>
+        <w:tab/>
+      </w:r>
+      <w:r>
+        <w:t>Si</w:t>
+      </w:r>
+      <w:r>
+        <w:t xml:space="preserve"> el mapa construido </w:t>
+      </w:r>
+      <w:r>
+        <w:t>es</w:t>
+      </w:r>
+      <w:r>
+        <w:t xml:space="preserve"> el deseado, se introducirá una “s”; en caso contrario una “n”.</w:t>
+      </w:r>
+    </w:p>
+    <w:p>
+      <w:r>
+        <w:tab/>
+        <w:t>Si se introduce una “n” el proceso de creación del mapa se repetirá; con una “s” se mostrará el menú de funcionalidades.</w:t>
+      </w:r>
+    </w:p>
+    <w:p>
+      <w:pPr>
+        <w:pStyle w:val="Ttulo2"/>
+      </w:pPr>
+    </w:p>
+    <w:p>
+      <w:pPr>
+        <w:pStyle w:val="Ttulo2"/>
+      </w:pPr>
+      <w:r>
+        <w:t>Menú de funcionalidades.</w:t>
+      </w:r>
+    </w:p>
+    <w:p>
+      <w:r>
+        <w:tab/>
+        <w:t>Este menú muestra al usuario las distintas funcionalidades del programa que son: “Calcular el camino óptimo” y “</w:t>
+      </w:r>
+      <w:proofErr w:type="spellStart"/>
+      <w:r>
+        <w:t>Way</w:t>
+      </w:r>
+      <w:proofErr w:type="spellEnd"/>
+      <w:r>
+        <w:t xml:space="preserve"> </w:t>
+      </w:r>
+      <w:proofErr w:type="spellStart"/>
+      <w:r>
+        <w:t>points</w:t>
+      </w:r>
+      <w:proofErr w:type="spellEnd"/>
+      <w:r>
+        <w:t>”. También se incorpora la opción de “Salir”, en el caso de que se quiera finalizar el programa.</w:t>
+      </w:r>
+    </w:p>
+    <w:p/>
+    <w:p>
+      <w:pPr>
+        <w:keepNext/>
+        <w:jc w:val="center"/>
+      </w:pPr>
+      <w:r>
+        <w:rPr>
+          <w:noProof/>
+        </w:rPr>
+        <w:drawing>
+          <wp:inline distT="0" distB="0" distL="0" distR="0" wp14:anchorId="525483D5" wp14:editId="6B478DEB">
+            <wp:extent cx="5153025" cy="1266825"/>
+            <wp:effectExtent l="0" t="0" r="9525" b="9525"/>
+            <wp:docPr id="6" name="Imagen 6"/>
+            <wp:cNvGraphicFramePr>
+              <a:graphicFrameLocks xmlns:a="http://schemas.openxmlformats.org/drawingml/2006/main" noChangeAspect="1"/>
+            </wp:cNvGraphicFramePr>
+            <a:graphic xmlns:a="http://schemas.openxmlformats.org/drawingml/2006/main">
+              <a:graphicData uri="http://schemas.openxmlformats.org/drawingml/2006/picture">
+                <pic:pic xmlns:pic="http://schemas.openxmlformats.org/drawingml/2006/picture">
+                  <pic:nvPicPr>
+                    <pic:cNvPr id="1" name=""/>
+                    <pic:cNvPicPr/>
+                  </pic:nvPicPr>
+                  <pic:blipFill>
+                    <a:blip r:embed="rId10"/>
+                    <a:stretch>
+                      <a:fillRect/>
+                    </a:stretch>
+                  </pic:blipFill>
+                  <pic:spPr>
+                    <a:xfrm>
+                      <a:off x="0" y="0"/>
+                      <a:ext cx="5153025" cy="1266825"/>
+                    </a:xfrm>
+                    <a:prstGeom prst="rect">
+                      <a:avLst/>
+                    </a:prstGeom>
+                  </pic:spPr>
+                </pic:pic>
+              </a:graphicData>
+            </a:graphic>
+          </wp:inline>
+        </w:drawing>
+      </w:r>
+    </w:p>
+    <w:p>
+      <w:pPr>
+        <w:pStyle w:val="Descripcin"/>
+        <w:jc w:val="center"/>
+      </w:pPr>
+      <w:r>
+        <w:t xml:space="preserve">Ilustración </w:t>
+      </w:r>
+      <w:r>
+        <w:fldChar w:fldCharType="begin"/>
+      </w:r>
+      <w:r>
+        <w:instrText xml:space="preserve"> SEQ Ilustración \* ARABIC </w:instrText>
+      </w:r>
+      <w:r>
+        <w:fldChar w:fldCharType="separate"/>
+      </w:r>
+      <w:r>
+        <w:rPr>
+          <w:noProof/>
+        </w:rPr>
+        <w:t>6</w:t>
+      </w:r>
+      <w:r>
+        <w:fldChar w:fldCharType="end"/>
+      </w:r>
+      <w:r>
+        <w:t>. Menú de funcionalidades.</w:t>
+      </w:r>
+    </w:p>
+    <w:p>
+      <w:r>
+        <w:tab/>
+        <w:t>Si se introduce un 1, el programa calculará el camino óptimo siguiendo el algoritmo A* y lo mostrará por pantalla como</w:t>
+      </w:r>
+      <w:r>
+        <w:t xml:space="preserve"> se ve en</w:t>
+      </w:r>
+      <w:r>
+        <w:t xml:space="preserve"> la siguiente imagen, donde se ha calculado el camino óptimo sobre el mapa construido en la sección anterior.</w:t>
+      </w:r>
+    </w:p>
+    <w:p>
+      <w:pPr>
+        <w:keepNext/>
+        <w:jc w:val="center"/>
+      </w:pPr>
+      <w:r>
+        <w:rPr>
+          <w:noProof/>
+        </w:rPr>
+        <w:lastRenderedPageBreak/>
+        <w:drawing>
+          <wp:inline distT="0" distB="0" distL="0" distR="0" wp14:anchorId="474D93AC" wp14:editId="2ECB4E49">
+            <wp:extent cx="5153025" cy="1390650"/>
+            <wp:effectExtent l="0" t="0" r="9525" b="0"/>
+            <wp:docPr id="7" name="Imagen 7"/>
+            <wp:cNvGraphicFramePr>
+              <a:graphicFrameLocks xmlns:a="http://schemas.openxmlformats.org/drawingml/2006/main" noChangeAspect="1"/>
+            </wp:cNvGraphicFramePr>
+            <a:graphic xmlns:a="http://schemas.openxmlformats.org/drawingml/2006/main">
+              <a:graphicData uri="http://schemas.openxmlformats.org/drawingml/2006/picture">
+                <pic:pic xmlns:pic="http://schemas.openxmlformats.org/drawingml/2006/picture">
+                  <pic:nvPicPr>
+                    <pic:cNvPr id="1" name=""/>
+                    <pic:cNvPicPr/>
+                  </pic:nvPicPr>
+                  <pic:blipFill>
+                    <a:blip r:embed="rId11"/>
+                    <a:stretch>
+                      <a:fillRect/>
+                    </a:stretch>
+                  </pic:blipFill>
+                  <pic:spPr>
+                    <a:xfrm>
+                      <a:off x="0" y="0"/>
+                      <a:ext cx="5153025" cy="1390650"/>
+                    </a:xfrm>
+                    <a:prstGeom prst="rect">
+                      <a:avLst/>
+                    </a:prstGeom>
+                  </pic:spPr>
+                </pic:pic>
+              </a:graphicData>
+            </a:graphic>
+          </wp:inline>
+        </w:drawing>
+      </w:r>
+    </w:p>
+    <w:p>
+      <w:pPr>
+        <w:pStyle w:val="Descripcin"/>
+        <w:jc w:val="center"/>
+      </w:pPr>
+      <w:r>
+        <w:t xml:space="preserve">Ilustración </w:t>
+      </w:r>
+      <w:r>
+        <w:fldChar w:fldCharType="begin"/>
+      </w:r>
+      <w:r>
+        <w:instrText xml:space="preserve"> SEQ Ilustración \* ARABIC </w:instrText>
+      </w:r>
+      <w:r>
+        <w:fldChar w:fldCharType="separate"/>
+      </w:r>
+      <w:r>
+        <w:rPr>
+          <w:noProof/>
+        </w:rPr>
+        <w:t>7</w:t>
+      </w:r>
+      <w:r>
+        <w:fldChar w:fldCharType="end"/>
+      </w:r>
+      <w:r>
+        <w:t>. Resultado de calcular el camino óptimo.</w:t>
+      </w:r>
       <w:bookmarkStart w:id="0" w:name="_GoBack"/>
       <w:bookmarkEnd w:id="0"/>
+    </w:p>
+    <w:p>
+      <w:r>
+        <w:tab/>
+        <w:t xml:space="preserve">Después </w:t>
+      </w:r>
+      <w:r>
+        <w:t>d</w:t>
+      </w:r>
+      <w:r>
+        <w:t>el camino óptimo se vuelve a mostrar el menú principal</w:t>
+      </w:r>
+      <w:r>
+        <w:t xml:space="preserve"> que permite construir un nuevo mapa, o finalizar el programa.</w:t>
+      </w:r>
+    </w:p>
+    <w:p>
+      <w:r>
+        <w:tab/>
+        <w:t xml:space="preserve">Si, por el contrario, en el menú de funcionalidades se introduce un 2, el programa pedirá al usuario que introduzca los </w:t>
+      </w:r>
+      <w:proofErr w:type="spellStart"/>
+      <w:r>
+        <w:rPr>
+          <w:i/>
+        </w:rPr>
+        <w:t>way</w:t>
+      </w:r>
+      <w:proofErr w:type="spellEnd"/>
+      <w:r>
+        <w:rPr>
+          <w:i/>
+        </w:rPr>
+        <w:t xml:space="preserve"> </w:t>
+      </w:r>
+      <w:proofErr w:type="spellStart"/>
+      <w:r>
+        <w:rPr>
+          <w:i/>
+        </w:rPr>
+        <w:t>points</w:t>
+      </w:r>
+      <w:proofErr w:type="spellEnd"/>
+      <w:r>
+        <w:t xml:space="preserve"> por los que el camino debe pasar, en orden de preferencia (el primer </w:t>
+      </w:r>
+      <w:proofErr w:type="spellStart"/>
+      <w:r>
+        <w:rPr>
+          <w:i/>
+        </w:rPr>
+        <w:t>way</w:t>
+      </w:r>
+      <w:proofErr w:type="spellEnd"/>
+      <w:r>
+        <w:rPr>
+          <w:i/>
+        </w:rPr>
+        <w:t xml:space="preserve"> </w:t>
+      </w:r>
+      <w:proofErr w:type="spellStart"/>
+      <w:r>
+        <w:rPr>
+          <w:i/>
+        </w:rPr>
+        <w:t>point</w:t>
+      </w:r>
+      <w:proofErr w:type="spellEnd"/>
+      <w:r>
+        <w:t xml:space="preserve"> introducido será el primero en ser visitado, el segundo se visitará a continuación y así sucesivamente). La introducción de los </w:t>
+      </w:r>
+      <w:proofErr w:type="spellStart"/>
+      <w:r>
+        <w:rPr>
+          <w:i/>
+        </w:rPr>
+        <w:t>way</w:t>
+      </w:r>
+      <w:proofErr w:type="spellEnd"/>
+      <w:r>
+        <w:rPr>
+          <w:i/>
+        </w:rPr>
+        <w:t xml:space="preserve"> </w:t>
+      </w:r>
+      <w:proofErr w:type="spellStart"/>
+      <w:r>
+        <w:rPr>
+          <w:i/>
+        </w:rPr>
+        <w:t>points</w:t>
+      </w:r>
+      <w:proofErr w:type="spellEnd"/>
+      <w:r>
+        <w:t xml:space="preserve"> se realiza de la misma manera en la que se introdujeron las casillas prohibidas.</w:t>
+      </w:r>
+    </w:p>
+    <w:p/>
+    <w:p>
+      <w:pPr>
+        <w:keepNext/>
+        <w:jc w:val="center"/>
+      </w:pPr>
+      <w:r>
+        <w:rPr>
+          <w:noProof/>
+        </w:rPr>
+        <w:drawing>
+          <wp:inline distT="0" distB="0" distL="0" distR="0" wp14:anchorId="6A023203" wp14:editId="47C300E7">
+            <wp:extent cx="5143500" cy="1914525"/>
+            <wp:effectExtent l="0" t="0" r="0" b="9525"/>
+            <wp:docPr id="8" name="Imagen 8"/>
+            <wp:cNvGraphicFramePr>
+              <a:graphicFrameLocks xmlns:a="http://schemas.openxmlformats.org/drawingml/2006/main" noChangeAspect="1"/>
+            </wp:cNvGraphicFramePr>
+            <a:graphic xmlns:a="http://schemas.openxmlformats.org/drawingml/2006/main">
+              <a:graphicData uri="http://schemas.openxmlformats.org/drawingml/2006/picture">
+                <pic:pic xmlns:pic="http://schemas.openxmlformats.org/drawingml/2006/picture">
+                  <pic:nvPicPr>
+                    <pic:cNvPr id="1" name=""/>
+                    <pic:cNvPicPr/>
+                  </pic:nvPicPr>
+                  <pic:blipFill>
+                    <a:blip r:embed="rId12"/>
+                    <a:stretch>
+                      <a:fillRect/>
+                    </a:stretch>
+                  </pic:blipFill>
+                  <pic:spPr>
+                    <a:xfrm>
+                      <a:off x="0" y="0"/>
+                      <a:ext cx="5143500" cy="1914525"/>
+                    </a:xfrm>
+                    <a:prstGeom prst="rect">
+                      <a:avLst/>
+                    </a:prstGeom>
+                  </pic:spPr>
+                </pic:pic>
+              </a:graphicData>
+            </a:graphic>
+          </wp:inline>
+        </w:drawing>
+      </w:r>
+    </w:p>
+    <w:p>
+      <w:pPr>
+        <w:pStyle w:val="Descripcin"/>
+        <w:jc w:val="center"/>
+      </w:pPr>
+      <w:r>
+        <w:t xml:space="preserve">Ilustración </w:t>
+      </w:r>
+      <w:r>
+        <w:fldChar w:fldCharType="begin"/>
+      </w:r>
+      <w:r>
+        <w:instrText xml:space="preserve"> SEQ Ilustración \* ARABIC </w:instrText>
+      </w:r>
+      <w:r>
+        <w:fldChar w:fldCharType="separate"/>
+      </w:r>
+      <w:r>
+        <w:rPr>
+          <w:noProof/>
+        </w:rPr>
+        <w:t>8</w:t>
+      </w:r>
+      <w:r>
+        <w:fldChar w:fldCharType="end"/>
+      </w:r>
+      <w:r>
+        <w:t xml:space="preserve">. Introducción de los </w:t>
+      </w:r>
+      <w:proofErr w:type="spellStart"/>
+      <w:r>
+        <w:t>way</w:t>
+      </w:r>
+      <w:proofErr w:type="spellEnd"/>
+      <w:r>
+        <w:t xml:space="preserve"> </w:t>
+      </w:r>
+      <w:proofErr w:type="spellStart"/>
+      <w:r>
+        <w:t>points</w:t>
+      </w:r>
+      <w:proofErr w:type="spellEnd"/>
+      <w:r>
+        <w:t xml:space="preserve"> por los que tiene que pasar el camino.</w:t>
+      </w:r>
+    </w:p>
+    <w:p>
+      <w:r>
+        <w:tab/>
+        <w:t xml:space="preserve">En el ejemplo de la imagen se visitará primero la casilla (1, 1), a </w:t>
+      </w:r>
+      <w:proofErr w:type="gramStart"/>
+      <w:r>
+        <w:t>continuación</w:t>
+      </w:r>
+      <w:proofErr w:type="gramEnd"/>
+      <w:r>
+        <w:t xml:space="preserve"> la casilla (1, 8), y por último la casilla (3, 5), antes de dirigirse hacia la meta.</w:t>
+      </w:r>
+    </w:p>
+    <w:p/>
+    <w:p>
+      <w:pPr>
+        <w:keepNext/>
+        <w:jc w:val="center"/>
+      </w:pPr>
+      <w:r>
+        <w:rPr>
+          <w:noProof/>
+        </w:rPr>
+        <w:drawing>
+          <wp:inline distT="0" distB="0" distL="0" distR="0" wp14:anchorId="5C1A1FB7" wp14:editId="11130C4E">
+            <wp:extent cx="5400040" cy="1241425"/>
+            <wp:effectExtent l="0" t="0" r="0" b="0"/>
+            <wp:docPr id="9" name="Imagen 9"/>
+            <wp:cNvGraphicFramePr>
+              <a:graphicFrameLocks xmlns:a="http://schemas.openxmlformats.org/drawingml/2006/main" noChangeAspect="1"/>
+            </wp:cNvGraphicFramePr>
+            <a:graphic xmlns:a="http://schemas.openxmlformats.org/drawingml/2006/main">
+              <a:graphicData uri="http://schemas.openxmlformats.org/drawingml/2006/picture">
+                <pic:pic xmlns:pic="http://schemas.openxmlformats.org/drawingml/2006/picture">
+                  <pic:nvPicPr>
+                    <pic:cNvPr id="1" name=""/>
+                    <pic:cNvPicPr/>
+                  </pic:nvPicPr>
+                  <pic:blipFill>
+                    <a:blip r:embed="rId13"/>
+                    <a:stretch>
+                      <a:fillRect/>
+                    </a:stretch>
+                  </pic:blipFill>
+                  <pic:spPr>
+                    <a:xfrm>
+                      <a:off x="0" y="0"/>
+                      <a:ext cx="5400040" cy="1241425"/>
+                    </a:xfrm>
+                    <a:prstGeom prst="rect">
+                      <a:avLst/>
+                    </a:prstGeom>
+                  </pic:spPr>
+                </pic:pic>
+              </a:graphicData>
+            </a:graphic>
+          </wp:inline>
+        </w:drawing>
+      </w:r>
+    </w:p>
+    <w:p>
+      <w:pPr>
+        <w:pStyle w:val="Descripcin"/>
+        <w:jc w:val="center"/>
+      </w:pPr>
+      <w:r>
+        <w:t xml:space="preserve">Ilustración </w:t>
+      </w:r>
+      <w:r>
+        <w:fldChar w:fldCharType="begin"/>
+      </w:r>
+      <w:r>
+        <w:instrText xml:space="preserve"> SEQ Ilustración \* ARABIC </w:instrText>
+      </w:r>
+      <w:r>
+        <w:fldChar w:fldCharType="separate"/>
+      </w:r>
+      <w:r>
+        <w:rPr>
+          <w:noProof/>
+        </w:rPr>
+        <w:t>9</w:t>
+      </w:r>
+      <w:r>
+        <w:fldChar w:fldCharType="end"/>
+      </w:r>
+      <w:r>
+        <w:t xml:space="preserve">. Cálculo del camino óptimo con </w:t>
+      </w:r>
+      <w:proofErr w:type="spellStart"/>
+      <w:r>
+        <w:t>way</w:t>
+      </w:r>
+      <w:proofErr w:type="spellEnd"/>
+      <w:r>
+        <w:t xml:space="preserve"> </w:t>
+      </w:r>
+      <w:proofErr w:type="spellStart"/>
+      <w:r>
+        <w:t>points</w:t>
+      </w:r>
+      <w:proofErr w:type="spellEnd"/>
+      <w:r>
+        <w:t>.</w:t>
+      </w:r>
+    </w:p>
+    <w:p>
+      <w:pPr>
+        <w:jc w:val="both"/>
+      </w:pPr>
+      <w:r>
+        <w:tab/>
+        <w:t xml:space="preserve">Después de introducir los </w:t>
+      </w:r>
+      <w:proofErr w:type="spellStart"/>
+      <w:r>
+        <w:rPr>
+          <w:i/>
+        </w:rPr>
+        <w:t>way</w:t>
+      </w:r>
+      <w:proofErr w:type="spellEnd"/>
+      <w:r>
+        <w:rPr>
+          <w:i/>
+        </w:rPr>
+        <w:t xml:space="preserve"> </w:t>
+      </w:r>
+      <w:proofErr w:type="spellStart"/>
+      <w:r>
+        <w:rPr>
+          <w:i/>
+        </w:rPr>
+        <w:t>points</w:t>
+      </w:r>
+      <w:proofErr w:type="spellEnd"/>
+      <w:r>
+        <w:t xml:space="preserve"> </w:t>
+      </w:r>
+      <w:r>
+        <w:t xml:space="preserve">se muestra de nuevo el mapa construido, esta vez con las casillas que corresponden a </w:t>
+      </w:r>
+      <w:proofErr w:type="spellStart"/>
+      <w:r>
+        <w:rPr>
+          <w:i/>
+        </w:rPr>
+        <w:t>way</w:t>
+      </w:r>
+      <w:proofErr w:type="spellEnd"/>
+      <w:r>
+        <w:rPr>
+          <w:i/>
+        </w:rPr>
+        <w:t xml:space="preserve"> </w:t>
+      </w:r>
+      <w:proofErr w:type="spellStart"/>
+      <w:r>
+        <w:rPr>
+          <w:i/>
+        </w:rPr>
+        <w:t>points</w:t>
+      </w:r>
+      <w:proofErr w:type="spellEnd"/>
+      <w:r>
+        <w:t xml:space="preserve"> marcadas con una “w”, y justo debajo el camino óptimo que se ha seguido, recorriendo los </w:t>
+      </w:r>
+      <w:proofErr w:type="spellStart"/>
+      <w:r>
+        <w:rPr>
+          <w:i/>
+        </w:rPr>
+        <w:t>way</w:t>
+      </w:r>
+      <w:proofErr w:type="spellEnd"/>
+      <w:r>
+        <w:rPr>
+          <w:i/>
+        </w:rPr>
+        <w:t xml:space="preserve"> </w:t>
+      </w:r>
+      <w:proofErr w:type="spellStart"/>
+      <w:r>
+        <w:rPr>
+          <w:i/>
+        </w:rPr>
+        <w:t>points</w:t>
+      </w:r>
+      <w:proofErr w:type="spellEnd"/>
+      <w:r>
+        <w:t xml:space="preserve"> en el orden indicado.</w:t>
+      </w:r>
+    </w:p>
+    <w:p>
+      <w:pPr>
+        <w:jc w:val="both"/>
+      </w:pPr>
+      <w:r>
+        <w:lastRenderedPageBreak/>
+        <w:tab/>
+        <w:t>Igual que pasaba con la funcionalidad del camino óptimo, después de mostrarse el resultado vuelve a aparecer el menú principal.</w:t>
+      </w:r>
     </w:p>
     <w:sectPr>
       <w:pgSz w:w="11906" w:h="16838"/>
@@ -473,6 +1618,28 @@
       <w:szCs w:val="32"/>
     </w:rPr>
   </w:style>
+  <w:style w:type="paragraph" w:styleId="Ttulo2">
+    <w:name w:val="heading 2"/>
+    <w:basedOn w:val="Normal"/>
+    <w:next w:val="Normal"/>
+    <w:link w:val="Ttulo2Car"/>
+    <w:uiPriority w:val="9"/>
+    <w:unhideWhenUsed/>
+    <w:qFormat/>
+    <w:rsid w:val="007F072C"/>
+    <w:pPr>
+      <w:keepNext/>
+      <w:keepLines/>
+      <w:spacing w:before="40" w:after="0"/>
+      <w:outlineLvl w:val="1"/>
+    </w:pPr>
+    <w:rPr>
+      <w:rFonts w:asciiTheme="majorHAnsi" w:eastAsiaTheme="majorEastAsia" w:hAnsiTheme="majorHAnsi" w:cstheme="majorBidi"/>
+      <w:color w:val="2F5496" w:themeColor="accent1" w:themeShade="BF"/>
+      <w:sz w:val="26"/>
+      <w:szCs w:val="26"/>
+    </w:rPr>
+  </w:style>
   <w:style w:type="character" w:default="1" w:styleId="Fuentedeprrafopredeter">
     <w:name w:val="Default Paragraph Font"/>
     <w:uiPriority w:val="1"/>
@@ -553,6 +1720,38 @@
     <w:rPr>
       <w:i/>
       <w:iCs/>
+    </w:rPr>
+  </w:style>
+  <w:style w:type="character" w:customStyle="1" w:styleId="Ttulo2Car">
+    <w:name w:val="Título 2 Car"/>
+    <w:basedOn w:val="Fuentedeprrafopredeter"/>
+    <w:link w:val="Ttulo2"/>
+    <w:uiPriority w:val="9"/>
+    <w:rsid w:val="007F072C"/>
+    <w:rPr>
+      <w:rFonts w:asciiTheme="majorHAnsi" w:eastAsiaTheme="majorEastAsia" w:hAnsiTheme="majorHAnsi" w:cstheme="majorBidi"/>
+      <w:color w:val="2F5496" w:themeColor="accent1" w:themeShade="BF"/>
+      <w:sz w:val="26"/>
+      <w:szCs w:val="26"/>
+    </w:rPr>
+  </w:style>
+  <w:style w:type="paragraph" w:styleId="Descripcin">
+    <w:name w:val="caption"/>
+    <w:basedOn w:val="Normal"/>
+    <w:next w:val="Normal"/>
+    <w:uiPriority w:val="35"/>
+    <w:unhideWhenUsed/>
+    <w:qFormat/>
+    <w:rsid w:val="007F072C"/>
+    <w:pPr>
+      <w:spacing w:after="200" w:line="240" w:lineRule="auto"/>
+    </w:pPr>
+    <w:rPr>
+      <w:i/>
+      <w:iCs/>
+      <w:color w:val="44546A" w:themeColor="text2"/>
+      <w:sz w:val="18"/>
+      <w:szCs w:val="18"/>
     </w:rPr>
   </w:style>
 </w:styles>
@@ -851,4 +2050,16 @@
     </a:ext>
   </a:extLst>
 </a:theme>
+</file>
+
+<file path=customXml/item1.xml><?xml version="1.0" encoding="utf-8"?>
+<b:Sources xmlns:b="http://schemas.openxmlformats.org/officeDocument/2006/bibliography" xmlns="http://schemas.openxmlformats.org/officeDocument/2006/bibliography" SelectedStyle="\APASixthEditionOfficeOnline.xsl" StyleName="APA" Version="6"/>
+</file>
+
+<file path=customXml/itemProps1.xml><?xml version="1.0" encoding="utf-8"?>
+<ds:datastoreItem xmlns:ds="http://schemas.openxmlformats.org/officeDocument/2006/customXml" ds:itemID="{E6674EA9-1239-411D-8B71-AC6272996C67}">
+  <ds:schemaRefs>
+    <ds:schemaRef ds:uri="http://schemas.openxmlformats.org/officeDocument/2006/bibliography"/>
+  </ds:schemaRefs>
+</ds:datastoreItem>
 </file>
</xml_diff>

<commit_message>
Últimas modificaciones de los documentos, y añadido el zip de la entrega final
</commit_message>
<xml_diff>
--- a/Práctica 1 - Algoritmo A Star/Manual de usuario.docx
+++ b/Práctica 1 - Algoritmo A Star/Manual de usuario.docx
@@ -6,8 +6,18 @@
       <w:pPr>
         <w:pStyle w:val="Ttulo1"/>
         <w:jc w:val="center"/>
-      </w:pPr>
-      <w:r>
+        <w:rPr>
+          <w:rFonts w:ascii="Century Gothic" w:hAnsi="Century Gothic"/>
+          <w:sz w:val="56"/>
+          <w:szCs w:val="56"/>
+        </w:rPr>
+      </w:pPr>
+      <w:r>
+        <w:rPr>
+          <w:rFonts w:ascii="Century Gothic" w:hAnsi="Century Gothic"/>
+          <w:sz w:val="56"/>
+          <w:szCs w:val="56"/>
+        </w:rPr>
         <w:t>MANUAL DE USUARIO. IMPLEMENTACIÓN DEL ALGORTIMO A*</w:t>
       </w:r>
     </w:p>
@@ -15,8 +25,18 @@
       <w:pPr>
         <w:pStyle w:val="Subttulo"/>
         <w:jc w:val="center"/>
-      </w:pPr>
-      <w:r>
+        <w:rPr>
+          <w:rFonts w:ascii="Century Gothic" w:hAnsi="Century Gothic"/>
+          <w:sz w:val="44"/>
+          <w:szCs w:val="44"/>
+        </w:rPr>
+      </w:pPr>
+      <w:r>
+        <w:rPr>
+          <w:rFonts w:ascii="Century Gothic" w:hAnsi="Century Gothic"/>
+          <w:sz w:val="44"/>
+          <w:szCs w:val="44"/>
+        </w:rPr>
         <w:t>Ingeniería del Conocimiento</w:t>
       </w:r>
     </w:p>
@@ -25,12 +45,18 @@
         <w:jc w:val="center"/>
         <w:rPr>
           <w:rStyle w:val="nfasis"/>
+          <w:rFonts w:ascii="Century Gothic" w:hAnsi="Century Gothic"/>
+          <w:sz w:val="44"/>
+          <w:szCs w:val="44"/>
         </w:rPr>
       </w:pPr>
       <w:proofErr w:type="spellStart"/>
       <w:r>
         <w:rPr>
           <w:rStyle w:val="nfasis"/>
+          <w:rFonts w:ascii="Century Gothic" w:hAnsi="Century Gothic"/>
+          <w:sz w:val="44"/>
+          <w:szCs w:val="44"/>
         </w:rPr>
         <w:t>Mª</w:t>
       </w:r>
@@ -38,47 +64,75 @@
       <w:r>
         <w:rPr>
           <w:rStyle w:val="nfasis"/>
+          <w:rFonts w:ascii="Century Gothic" w:hAnsi="Century Gothic"/>
+          <w:sz w:val="44"/>
+          <w:szCs w:val="44"/>
         </w:rPr>
         <w:t xml:space="preserve"> Victoria Barylak Alcaraz</w:t>
       </w:r>
     </w:p>
     <w:p>
       <w:pPr>
+        <w:rPr>
+          <w:rStyle w:val="nfasis"/>
+          <w:rFonts w:ascii="Century Gothic" w:hAnsi="Century Gothic"/>
+          <w:i w:val="0"/>
+        </w:rPr>
+      </w:pPr>
+      <w:r>
+        <w:rPr>
+          <w:rStyle w:val="nfasis"/>
+          <w:rFonts w:ascii="Century Gothic" w:hAnsi="Century Gothic"/>
+          <w:i w:val="0"/>
+        </w:rPr>
+        <w:br w:type="page"/>
+      </w:r>
+    </w:p>
+    <w:p>
+      <w:pPr>
+        <w:pStyle w:val="Ttulo2"/>
         <w:rPr>
           <w:rStyle w:val="nfasis"/>
           <w:i w:val="0"/>
+          <w:iCs w:val="0"/>
+          <w:color w:val="ED7D31" w:themeColor="accent2"/>
         </w:rPr>
       </w:pPr>
       <w:r>
         <w:rPr>
           <w:rStyle w:val="nfasis"/>
+          <w:rFonts w:ascii="Century Gothic" w:hAnsi="Century Gothic"/>
           <w:i w:val="0"/>
-        </w:rPr>
-        <w:br w:type="page"/>
-      </w:r>
-    </w:p>
-    <w:p>
-      <w:pPr>
-        <w:pStyle w:val="Ttulo2"/>
+          <w:iCs w:val="0"/>
+          <w:color w:val="ED7D31" w:themeColor="accent2"/>
+        </w:rPr>
+        <w:lastRenderedPageBreak/>
+        <w:t>Introduc</w:t>
+      </w:r>
+      <w:bookmarkStart w:id="0" w:name="_GoBack"/>
+      <w:bookmarkEnd w:id="0"/>
+      <w:r>
         <w:rPr>
           <w:rStyle w:val="nfasis"/>
+          <w:rFonts w:ascii="Century Gothic" w:hAnsi="Century Gothic"/>
           <w:i w:val="0"/>
-        </w:rPr>
-      </w:pPr>
-      <w:r>
-        <w:rPr>
-          <w:rStyle w:val="nfasis"/>
-          <w:i w:val="0"/>
-        </w:rPr>
-        <w:lastRenderedPageBreak/>
-        <w:t>Introducción</w:t>
+          <w:iCs w:val="0"/>
+          <w:color w:val="ED7D31" w:themeColor="accent2"/>
+        </w:rPr>
+        <w:t>ción</w:t>
       </w:r>
     </w:p>
     <w:p>
       <w:pPr>
         <w:spacing w:after="0"/>
-      </w:pPr>
-      <w:r>
+        <w:rPr>
+          <w:rFonts w:ascii="Century Gothic" w:hAnsi="Century Gothic"/>
+        </w:rPr>
+      </w:pPr>
+      <w:r>
+        <w:rPr>
+          <w:rFonts w:ascii="Century Gothic" w:hAnsi="Century Gothic"/>
+        </w:rPr>
         <w:tab/>
         <w:t>La aplicación desarrollada es muy sencilla e intuitiva a la hora de ejecutarla.</w:t>
       </w:r>
@@ -86,42 +140,76 @@
     <w:p>
       <w:pPr>
         <w:spacing w:after="0"/>
-      </w:pPr>
-      <w:r>
+        <w:ind w:firstLine="708"/>
+        <w:rPr>
+          <w:rFonts w:ascii="Century Gothic" w:hAnsi="Century Gothic"/>
+        </w:rPr>
+      </w:pPr>
+      <w:r>
+        <w:rPr>
+          <w:rFonts w:ascii="Century Gothic" w:hAnsi="Century Gothic"/>
+        </w:rPr>
         <w:t>No cuenta con una interfaz gráfica, todo se lleva a cabo por consola mediante interacciones de entrada/salida con el usuario.</w:t>
       </w:r>
     </w:p>
     <w:p>
       <w:pPr>
         <w:spacing w:after="0"/>
+        <w:rPr>
+          <w:rFonts w:ascii="Century Gothic" w:hAnsi="Century Gothic"/>
+        </w:rPr>
       </w:pPr>
     </w:p>
     <w:p>
       <w:pPr>
         <w:pStyle w:val="Ttulo2"/>
-      </w:pPr>
-      <w:r>
+        <w:rPr>
+          <w:rFonts w:ascii="Century Gothic" w:hAnsi="Century Gothic"/>
+        </w:rPr>
+      </w:pPr>
+      <w:r>
+        <w:rPr>
+          <w:rFonts w:ascii="Century Gothic" w:hAnsi="Century Gothic"/>
+        </w:rPr>
         <w:t>Menú principal</w:t>
       </w:r>
     </w:p>
     <w:p>
-      <w:r>
+      <w:pPr>
+        <w:rPr>
+          <w:rFonts w:ascii="Century Gothic" w:hAnsi="Century Gothic"/>
+        </w:rPr>
+      </w:pPr>
+      <w:r>
+        <w:rPr>
+          <w:rFonts w:ascii="Century Gothic" w:hAnsi="Century Gothic"/>
+        </w:rPr>
         <w:tab/>
         <w:t>En cuanto se ejecuta la aplicación se muestra el menú principal, que incluye dos opciones: “Construir un mapa” y “Salir”.</w:t>
       </w:r>
     </w:p>
-    <w:p/>
+    <w:p>
+      <w:pPr>
+        <w:rPr>
+          <w:rFonts w:ascii="Century Gothic" w:hAnsi="Century Gothic"/>
+        </w:rPr>
+      </w:pPr>
+    </w:p>
     <w:p>
       <w:pPr>
         <w:keepNext/>
         <w:jc w:val="center"/>
-      </w:pPr>
-      <w:r>
-        <w:rPr>
+        <w:rPr>
+          <w:rFonts w:ascii="Century Gothic" w:hAnsi="Century Gothic"/>
+        </w:rPr>
+      </w:pPr>
+      <w:r>
+        <w:rPr>
+          <w:rFonts w:ascii="Century Gothic" w:hAnsi="Century Gothic"/>
           <w:noProof/>
         </w:rPr>
         <w:drawing>
-          <wp:inline distT="0" distB="0" distL="0" distR="0" wp14:anchorId="16827765" wp14:editId="6444627D">
+          <wp:inline distT="0" distB="0" distL="0" distR="0" wp14:anchorId="7D776CD1" wp14:editId="69967C71">
             <wp:extent cx="5153025" cy="1866900"/>
             <wp:effectExtent l="0" t="0" r="9525" b="0"/>
             <wp:docPr id="1" name="Imagen 1"/>
@@ -161,62 +249,124 @@
       <w:pPr>
         <w:pStyle w:val="Descripcin"/>
         <w:jc w:val="center"/>
-      </w:pPr>
-      <w:r>
+        <w:rPr>
+          <w:rFonts w:ascii="Century Gothic" w:hAnsi="Century Gothic"/>
+        </w:rPr>
+      </w:pPr>
+      <w:r>
+        <w:rPr>
+          <w:rFonts w:ascii="Century Gothic" w:hAnsi="Century Gothic"/>
+        </w:rPr>
         <w:t xml:space="preserve">Ilustración </w:t>
       </w:r>
       <w:r>
+        <w:rPr>
+          <w:rFonts w:ascii="Century Gothic" w:hAnsi="Century Gothic"/>
+        </w:rPr>
         <w:fldChar w:fldCharType="begin"/>
       </w:r>
       <w:r>
+        <w:rPr>
+          <w:rFonts w:ascii="Century Gothic" w:hAnsi="Century Gothic"/>
+        </w:rPr>
         <w:instrText xml:space="preserve"> SEQ Ilustración \* ARABIC </w:instrText>
       </w:r>
       <w:r>
+        <w:rPr>
+          <w:rFonts w:ascii="Century Gothic" w:hAnsi="Century Gothic"/>
+        </w:rPr>
         <w:fldChar w:fldCharType="separate"/>
       </w:r>
       <w:r>
         <w:rPr>
+          <w:rFonts w:ascii="Century Gothic" w:hAnsi="Century Gothic"/>
           <w:noProof/>
         </w:rPr>
         <w:t>1</w:t>
       </w:r>
       <w:r>
+        <w:rPr>
+          <w:rFonts w:ascii="Century Gothic" w:hAnsi="Century Gothic"/>
+        </w:rPr>
         <w:fldChar w:fldCharType="end"/>
       </w:r>
       <w:r>
+        <w:rPr>
+          <w:rFonts w:ascii="Century Gothic" w:hAnsi="Century Gothic"/>
+        </w:rPr>
         <w:t>. Menú principal de la aplicación</w:t>
       </w:r>
-    </w:p>
-    <w:p>
-      <w:r>
+      <w:r>
+        <w:rPr>
+          <w:rFonts w:ascii="Century Gothic" w:hAnsi="Century Gothic"/>
+        </w:rPr>
+        <w:t>.</w:t>
+      </w:r>
+    </w:p>
+    <w:p>
+      <w:pPr>
+        <w:rPr>
+          <w:rFonts w:ascii="Century Gothic" w:hAnsi="Century Gothic"/>
+        </w:rPr>
+      </w:pPr>
+      <w:r>
+        <w:rPr>
+          <w:rFonts w:ascii="Century Gothic" w:hAnsi="Century Gothic"/>
+        </w:rPr>
         <w:tab/>
         <w:t xml:space="preserve">Este menú se ha implementado para que el cálculo del camino óptimo utilizando el algoritmo A* sobre distintos mapas sea más cómodo; en lugar de tener que ejecutarse la aplicación por cada mapa que queramos probar, podremos probar tantos mapas como queramos de forma seguida. </w:t>
       </w:r>
     </w:p>
     <w:p>
-      <w:r>
+      <w:pPr>
+        <w:rPr>
+          <w:rFonts w:ascii="Century Gothic" w:hAnsi="Century Gothic"/>
+        </w:rPr>
+      </w:pPr>
+      <w:r>
+        <w:rPr>
+          <w:rFonts w:ascii="Century Gothic" w:hAnsi="Century Gothic"/>
+        </w:rPr>
         <w:tab/>
         <w:t>Al introducirse un 0, es decir, la opción “Salir”, el programa finalizará su ejecución y la consola se cerrará.</w:t>
       </w:r>
     </w:p>
     <w:p>
-      <w:r>
+      <w:pPr>
+        <w:rPr>
+          <w:rFonts w:ascii="Century Gothic" w:hAnsi="Century Gothic"/>
+        </w:rPr>
+      </w:pPr>
+      <w:r>
+        <w:rPr>
+          <w:rFonts w:ascii="Century Gothic" w:hAnsi="Century Gothic"/>
+        </w:rPr>
         <w:tab/>
         <w:t>Al contrario, si introducimos un 1 comenzará el proceso de creación de un mapa.</w:t>
       </w:r>
     </w:p>
-    <w:p/>
+    <w:p>
+      <w:pPr>
+        <w:rPr>
+          <w:rFonts w:ascii="Century Gothic" w:hAnsi="Century Gothic"/>
+        </w:rPr>
+      </w:pPr>
+    </w:p>
     <w:p>
       <w:pPr>
         <w:keepNext/>
         <w:jc w:val="center"/>
-      </w:pPr>
-      <w:r>
-        <w:rPr>
+        <w:rPr>
+          <w:rFonts w:ascii="Century Gothic" w:hAnsi="Century Gothic"/>
+        </w:rPr>
+      </w:pPr>
+      <w:r>
+        <w:rPr>
+          <w:rFonts w:ascii="Century Gothic" w:hAnsi="Century Gothic"/>
           <w:noProof/>
         </w:rPr>
         <w:drawing>
-          <wp:inline distT="0" distB="0" distL="0" distR="0" wp14:anchorId="354BFC2E" wp14:editId="693B6556">
+          <wp:inline distT="0" distB="0" distL="0" distR="0" wp14:anchorId="4D30F841" wp14:editId="6AB0C375">
             <wp:extent cx="5133975" cy="1971675"/>
             <wp:effectExtent l="0" t="0" r="9525" b="9525"/>
             <wp:docPr id="2" name="Imagen 2"/>
@@ -256,60 +406,111 @@
       <w:pPr>
         <w:pStyle w:val="Descripcin"/>
         <w:jc w:val="center"/>
-      </w:pPr>
-      <w:r>
+        <w:rPr>
+          <w:rFonts w:ascii="Century Gothic" w:hAnsi="Century Gothic"/>
+        </w:rPr>
+      </w:pPr>
+      <w:r>
+        <w:rPr>
+          <w:rFonts w:ascii="Century Gothic" w:hAnsi="Century Gothic"/>
+        </w:rPr>
         <w:t xml:space="preserve">Ilustración </w:t>
       </w:r>
       <w:r>
+        <w:rPr>
+          <w:rFonts w:ascii="Century Gothic" w:hAnsi="Century Gothic"/>
+        </w:rPr>
         <w:fldChar w:fldCharType="begin"/>
       </w:r>
       <w:r>
+        <w:rPr>
+          <w:rFonts w:ascii="Century Gothic" w:hAnsi="Century Gothic"/>
+        </w:rPr>
         <w:instrText xml:space="preserve"> SEQ Ilustración \* ARABIC </w:instrText>
       </w:r>
       <w:r>
+        <w:rPr>
+          <w:rFonts w:ascii="Century Gothic" w:hAnsi="Century Gothic"/>
+        </w:rPr>
         <w:fldChar w:fldCharType="separate"/>
       </w:r>
       <w:r>
         <w:rPr>
+          <w:rFonts w:ascii="Century Gothic" w:hAnsi="Century Gothic"/>
           <w:noProof/>
         </w:rPr>
         <w:t>2</w:t>
       </w:r>
       <w:r>
+        <w:rPr>
+          <w:rFonts w:ascii="Century Gothic" w:hAnsi="Century Gothic"/>
+        </w:rPr>
         <w:fldChar w:fldCharType="end"/>
       </w:r>
       <w:r>
+        <w:rPr>
+          <w:rFonts w:ascii="Century Gothic" w:hAnsi="Century Gothic"/>
+        </w:rPr>
         <w:t>. Comienzo de la creación de un mapa</w:t>
       </w:r>
-    </w:p>
-    <w:p>
-      <w:r>
+      <w:r>
+        <w:rPr>
+          <w:rFonts w:ascii="Century Gothic" w:hAnsi="Century Gothic"/>
+        </w:rPr>
+        <w:t>.</w:t>
+      </w:r>
+    </w:p>
+    <w:p>
+      <w:pPr>
+        <w:rPr>
+          <w:rFonts w:ascii="Century Gothic" w:hAnsi="Century Gothic"/>
+        </w:rPr>
+      </w:pPr>
+      <w:r>
+        <w:rPr>
+          <w:rFonts w:ascii="Century Gothic" w:hAnsi="Century Gothic"/>
+        </w:rPr>
+        <w:lastRenderedPageBreak/>
         <w:tab/>
-        <w:t xml:space="preserve">En primer lugar, se pedirán las dimensiones del mapa que se quiera construir. Estas dimensiones deben ser dos números enteros mayores que 0 separados por un espacio, siendo </w:t>
-      </w:r>
-      <w:r>
-        <w:lastRenderedPageBreak/>
-        <w:t>el primer número introducido las filas del mapa, y el segundo las columnas. Por ejemplo, si se introduce “6 8” se creará un mapa con 6 filas y 8 columnas.</w:t>
-      </w:r>
-    </w:p>
-    <w:p>
-      <w:r>
+        <w:t>En primer lugar, se pedirán las dimensiones del mapa que se quiera construir. Estas dimensiones deben ser dos números enteros mayores que 0 separados por un espacio, siendo el primer número introducido las filas del mapa, y el segundo las columnas. Por ejemplo, si se introduce “6 8” se creará un mapa con 6 filas y 8 columnas.</w:t>
+      </w:r>
+    </w:p>
+    <w:p>
+      <w:pPr>
+        <w:rPr>
+          <w:rFonts w:ascii="Century Gothic" w:hAnsi="Century Gothic"/>
+        </w:rPr>
+      </w:pPr>
+      <w:r>
+        <w:rPr>
+          <w:rFonts w:ascii="Century Gothic" w:hAnsi="Century Gothic"/>
+        </w:rPr>
         <w:tab/>
         <w:t>Una vez determinadas las dimensiones del mapa se pedirá al usuario que introduzca las casillas de inicio y meta, en el mismo formato en el que se introdujeron las dimensiones.</w:t>
       </w:r>
     </w:p>
-    <w:p/>
+    <w:p>
+      <w:pPr>
+        <w:rPr>
+          <w:rFonts w:ascii="Century Gothic" w:hAnsi="Century Gothic"/>
+        </w:rPr>
+      </w:pPr>
+    </w:p>
     <w:p>
       <w:pPr>
         <w:keepNext/>
         <w:jc w:val="center"/>
-      </w:pPr>
-      <w:r>
-        <w:rPr>
+        <w:rPr>
+          <w:rFonts w:ascii="Century Gothic" w:hAnsi="Century Gothic"/>
+        </w:rPr>
+      </w:pPr>
+      <w:r>
+        <w:rPr>
+          <w:rFonts w:ascii="Century Gothic" w:hAnsi="Century Gothic"/>
           <w:noProof/>
         </w:rPr>
         <w:drawing>
-          <wp:inline distT="0" distB="0" distL="0" distR="0" wp14:anchorId="10329861" wp14:editId="1192E2CA">
+          <wp:inline distT="0" distB="0" distL="0" distR="0" wp14:anchorId="1A474449" wp14:editId="3B1363C2">
             <wp:extent cx="5114925" cy="2076450"/>
             <wp:effectExtent l="0" t="0" r="9525" b="0"/>
             <wp:docPr id="3" name="Imagen 3"/>
@@ -349,63 +550,113 @@
       <w:pPr>
         <w:pStyle w:val="Descripcin"/>
         <w:jc w:val="center"/>
-      </w:pPr>
-      <w:r>
+        <w:rPr>
+          <w:rFonts w:ascii="Century Gothic" w:hAnsi="Century Gothic"/>
+        </w:rPr>
+      </w:pPr>
+      <w:r>
+        <w:rPr>
+          <w:rFonts w:ascii="Century Gothic" w:hAnsi="Century Gothic"/>
+        </w:rPr>
         <w:t xml:space="preserve">Ilustración </w:t>
       </w:r>
       <w:r>
+        <w:rPr>
+          <w:rFonts w:ascii="Century Gothic" w:hAnsi="Century Gothic"/>
+        </w:rPr>
         <w:fldChar w:fldCharType="begin"/>
       </w:r>
       <w:r>
+        <w:rPr>
+          <w:rFonts w:ascii="Century Gothic" w:hAnsi="Century Gothic"/>
+        </w:rPr>
         <w:instrText xml:space="preserve"> SEQ Ilustración \* ARABIC </w:instrText>
       </w:r>
       <w:r>
+        <w:rPr>
+          <w:rFonts w:ascii="Century Gothic" w:hAnsi="Century Gothic"/>
+        </w:rPr>
         <w:fldChar w:fldCharType="separate"/>
       </w:r>
       <w:r>
         <w:rPr>
+          <w:rFonts w:ascii="Century Gothic" w:hAnsi="Century Gothic"/>
           <w:noProof/>
         </w:rPr>
         <w:t>3</w:t>
       </w:r>
       <w:r>
+        <w:rPr>
+          <w:rFonts w:ascii="Century Gothic" w:hAnsi="Century Gothic"/>
+        </w:rPr>
         <w:fldChar w:fldCharType="end"/>
       </w:r>
       <w:r>
-        <w:t>. Declaración de las casillas de inicio y meta.</w:t>
-      </w:r>
-    </w:p>
-    <w:p>
-      <w:pPr>
-        <w:rPr>
+        <w:rPr>
+          <w:rFonts w:ascii="Century Gothic" w:hAnsi="Century Gothic"/>
+        </w:rPr>
+        <w:t>. Declaración de las</w:t>
+      </w:r>
+      <w:r>
+        <w:rPr>
+          <w:rFonts w:ascii="Century Gothic" w:hAnsi="Century Gothic"/>
+        </w:rPr>
+        <w:t xml:space="preserve"> dimensiones y las</w:t>
+      </w:r>
+      <w:r>
+        <w:rPr>
+          <w:rFonts w:ascii="Century Gothic" w:hAnsi="Century Gothic"/>
+        </w:rPr>
+        <w:t xml:space="preserve"> casillas de inicio y meta.</w:t>
+      </w:r>
+    </w:p>
+    <w:p>
+      <w:pPr>
+        <w:rPr>
+          <w:rFonts w:ascii="Century Gothic" w:hAnsi="Century Gothic"/>
           <w:u w:val="single"/>
         </w:rPr>
       </w:pPr>
       <w:r>
+        <w:rPr>
+          <w:rFonts w:ascii="Century Gothic" w:hAnsi="Century Gothic"/>
+        </w:rPr>
         <w:tab/>
         <w:t>En el ejemplo de la imagen se ha determinado que la casilla de inicio estará en la fila 2 y columna 3, mientras que la casilla de meta estará en la fila 6 y columna 7.</w:t>
       </w:r>
     </w:p>
     <w:p>
-      <w:r>
+      <w:pPr>
+        <w:rPr>
+          <w:rFonts w:ascii="Century Gothic" w:hAnsi="Century Gothic"/>
+        </w:rPr>
+      </w:pPr>
+      <w:r>
+        <w:rPr>
+          <w:rFonts w:ascii="Century Gothic" w:hAnsi="Century Gothic"/>
+        </w:rPr>
         <w:tab/>
         <w:t>A continuación, se pide al usuario que introduzca de manera seguida, y en el mismo formato que las casillas anteriores, las casillas que el programa entenderá como “prohibidas” o “inaccesibles”. Se introducirá “0 0” para indicar que ya no se desea introducir más casillas.</w:t>
       </w:r>
     </w:p>
-    <w:p/>
     <w:p>
       <w:pPr>
         <w:keepNext/>
         <w:jc w:val="center"/>
-      </w:pPr>
-      <w:r>
-        <w:rPr>
+        <w:rPr>
+          <w:rFonts w:ascii="Century Gothic" w:hAnsi="Century Gothic"/>
+        </w:rPr>
+      </w:pPr>
+      <w:r>
+        <w:rPr>
+          <w:rFonts w:ascii="Century Gothic" w:hAnsi="Century Gothic"/>
           <w:noProof/>
         </w:rPr>
+        <w:lastRenderedPageBreak/>
         <w:drawing>
-          <wp:inline distT="0" distB="0" distL="0" distR="0" wp14:anchorId="00C7F4E3" wp14:editId="2F3A2379">
-            <wp:extent cx="5143500" cy="3124200"/>
-            <wp:effectExtent l="0" t="0" r="0" b="0"/>
+          <wp:inline distT="0" distB="0" distL="0" distR="0" wp14:anchorId="71E6EF00" wp14:editId="436BD7EC">
+            <wp:extent cx="5048250" cy="2870024"/>
+            <wp:effectExtent l="0" t="0" r="0" b="6985"/>
             <wp:docPr id="4" name="Imagen 4"/>
             <wp:cNvGraphicFramePr>
               <a:graphicFrameLocks xmlns:a="http://schemas.openxmlformats.org/drawingml/2006/main" noChangeAspect="1"/>
@@ -426,7 +677,7 @@
                   <pic:spPr>
                     <a:xfrm>
                       <a:off x="0" y="0"/>
-                      <a:ext cx="5143500" cy="3124200"/>
+                      <a:ext cx="5054902" cy="2873806"/>
                     </a:xfrm>
                     <a:prstGeom prst="rect">
                       <a:avLst/>
@@ -443,68 +694,119 @@
       <w:pPr>
         <w:pStyle w:val="Descripcin"/>
         <w:jc w:val="center"/>
-      </w:pPr>
-      <w:r>
+        <w:rPr>
+          <w:rFonts w:ascii="Century Gothic" w:hAnsi="Century Gothic"/>
+        </w:rPr>
+      </w:pPr>
+      <w:r>
+        <w:rPr>
+          <w:rFonts w:ascii="Century Gothic" w:hAnsi="Century Gothic"/>
+        </w:rPr>
         <w:t xml:space="preserve">Ilustración </w:t>
       </w:r>
       <w:r>
+        <w:rPr>
+          <w:rFonts w:ascii="Century Gothic" w:hAnsi="Century Gothic"/>
+        </w:rPr>
         <w:fldChar w:fldCharType="begin"/>
       </w:r>
       <w:r>
+        <w:rPr>
+          <w:rFonts w:ascii="Century Gothic" w:hAnsi="Century Gothic"/>
+        </w:rPr>
         <w:instrText xml:space="preserve"> SEQ Ilustración \* ARABIC </w:instrText>
       </w:r>
       <w:r>
+        <w:rPr>
+          <w:rFonts w:ascii="Century Gothic" w:hAnsi="Century Gothic"/>
+        </w:rPr>
         <w:fldChar w:fldCharType="separate"/>
       </w:r>
       <w:r>
         <w:rPr>
+          <w:rFonts w:ascii="Century Gothic" w:hAnsi="Century Gothic"/>
           <w:noProof/>
         </w:rPr>
         <w:t>4</w:t>
       </w:r>
       <w:r>
+        <w:rPr>
+          <w:rFonts w:ascii="Century Gothic" w:hAnsi="Century Gothic"/>
+        </w:rPr>
         <w:fldChar w:fldCharType="end"/>
       </w:r>
       <w:r>
+        <w:rPr>
+          <w:rFonts w:ascii="Century Gothic" w:hAnsi="Century Gothic"/>
+        </w:rPr>
         <w:t>. Determinación de las casillas prohibidas.</w:t>
       </w:r>
     </w:p>
     <w:p>
-      <w:r>
-        <w:lastRenderedPageBreak/>
+      <w:pPr>
+        <w:rPr>
+          <w:rFonts w:ascii="Century Gothic" w:hAnsi="Century Gothic"/>
+        </w:rPr>
+      </w:pPr>
+      <w:r>
+        <w:rPr>
+          <w:rFonts w:ascii="Century Gothic" w:hAnsi="Century Gothic"/>
+        </w:rPr>
         <w:tab/>
         <w:t xml:space="preserve">Nótese que después de la introducción de cada casilla prohibida hay que “guardarla” pulsando la tecla </w:t>
       </w:r>
       <w:proofErr w:type="spellStart"/>
       <w:r>
         <w:rPr>
+          <w:rFonts w:ascii="Century Gothic" w:hAnsi="Century Gothic"/>
           <w:i/>
         </w:rPr>
         <w:t>Enter</w:t>
       </w:r>
       <w:proofErr w:type="spellEnd"/>
       <w:r>
+        <w:rPr>
+          <w:rFonts w:ascii="Century Gothic" w:hAnsi="Century Gothic"/>
+        </w:rPr>
         <w:t>. Estas casillas pueden introducirse en el orden que se desee.</w:t>
       </w:r>
     </w:p>
     <w:p>
-      <w:r>
+      <w:pPr>
+        <w:rPr>
+          <w:rFonts w:ascii="Century Gothic" w:hAnsi="Century Gothic"/>
+        </w:rPr>
+      </w:pPr>
+      <w:r>
+        <w:rPr>
+          <w:rFonts w:ascii="Century Gothic" w:hAnsi="Century Gothic"/>
+        </w:rPr>
         <w:tab/>
         <w:t>Una vez introducidas todas las casillas prohibidas deseadas el programa mostrará el mapa resultante, con la casilla de inicio marcada con una I y la casilla de meta marcada con una M, y pedirá al usuario que lo valide.</w:t>
       </w:r>
     </w:p>
-    <w:p/>
+    <w:p>
+      <w:pPr>
+        <w:rPr>
+          <w:rFonts w:ascii="Century Gothic" w:hAnsi="Century Gothic"/>
+        </w:rPr>
+      </w:pPr>
+    </w:p>
     <w:p>
       <w:pPr>
         <w:keepNext/>
         <w:jc w:val="center"/>
-      </w:pPr>
-      <w:r>
-        <w:rPr>
+        <w:rPr>
+          <w:rFonts w:ascii="Century Gothic" w:hAnsi="Century Gothic"/>
+        </w:rPr>
+      </w:pPr>
+      <w:r>
+        <w:rPr>
+          <w:rFonts w:ascii="Century Gothic" w:hAnsi="Century Gothic"/>
           <w:noProof/>
         </w:rPr>
         <w:drawing>
-          <wp:inline distT="0" distB="0" distL="0" distR="0" wp14:anchorId="4EB1835C" wp14:editId="28EC75B3">
+          <wp:inline distT="0" distB="0" distL="0" distR="0" wp14:anchorId="1B475B91" wp14:editId="1B90938F">
             <wp:extent cx="5153025" cy="2209800"/>
             <wp:effectExtent l="0" t="0" r="9525" b="0"/>
             <wp:docPr id="5" name="Imagen 5"/>
@@ -544,51 +846,101 @@
       <w:pPr>
         <w:pStyle w:val="Descripcin"/>
         <w:jc w:val="center"/>
-      </w:pPr>
-      <w:r>
+        <w:rPr>
+          <w:rFonts w:ascii="Century Gothic" w:hAnsi="Century Gothic"/>
+        </w:rPr>
+      </w:pPr>
+      <w:r>
+        <w:rPr>
+          <w:rFonts w:ascii="Century Gothic" w:hAnsi="Century Gothic"/>
+        </w:rPr>
         <w:t xml:space="preserve">Ilustración </w:t>
       </w:r>
       <w:r>
+        <w:rPr>
+          <w:rFonts w:ascii="Century Gothic" w:hAnsi="Century Gothic"/>
+        </w:rPr>
         <w:fldChar w:fldCharType="begin"/>
       </w:r>
       <w:r>
+        <w:rPr>
+          <w:rFonts w:ascii="Century Gothic" w:hAnsi="Century Gothic"/>
+        </w:rPr>
         <w:instrText xml:space="preserve"> SEQ Ilustración \* ARABIC </w:instrText>
       </w:r>
       <w:r>
+        <w:rPr>
+          <w:rFonts w:ascii="Century Gothic" w:hAnsi="Century Gothic"/>
+        </w:rPr>
         <w:fldChar w:fldCharType="separate"/>
       </w:r>
       <w:r>
         <w:rPr>
+          <w:rFonts w:ascii="Century Gothic" w:hAnsi="Century Gothic"/>
           <w:noProof/>
         </w:rPr>
         <w:t>5</w:t>
       </w:r>
       <w:r>
+        <w:rPr>
+          <w:rFonts w:ascii="Century Gothic" w:hAnsi="Century Gothic"/>
+        </w:rPr>
         <w:fldChar w:fldCharType="end"/>
       </w:r>
       <w:r>
+        <w:rPr>
+          <w:rFonts w:ascii="Century Gothic" w:hAnsi="Century Gothic"/>
+        </w:rPr>
         <w:t>. Validación del mapa construido.</w:t>
       </w:r>
     </w:p>
     <w:p>
-      <w:r>
+      <w:pPr>
+        <w:rPr>
+          <w:rFonts w:ascii="Century Gothic" w:hAnsi="Century Gothic"/>
+        </w:rPr>
+      </w:pPr>
+      <w:r>
+        <w:rPr>
+          <w:rFonts w:ascii="Century Gothic" w:hAnsi="Century Gothic"/>
+        </w:rPr>
         <w:tab/>
       </w:r>
       <w:r>
+        <w:rPr>
+          <w:rFonts w:ascii="Century Gothic" w:hAnsi="Century Gothic"/>
+        </w:rPr>
         <w:t>Si</w:t>
       </w:r>
       <w:r>
+        <w:rPr>
+          <w:rFonts w:ascii="Century Gothic" w:hAnsi="Century Gothic"/>
+        </w:rPr>
         <w:t xml:space="preserve"> el mapa construido </w:t>
       </w:r>
       <w:r>
+        <w:rPr>
+          <w:rFonts w:ascii="Century Gothic" w:hAnsi="Century Gothic"/>
+        </w:rPr>
         <w:t>es</w:t>
       </w:r>
       <w:r>
+        <w:rPr>
+          <w:rFonts w:ascii="Century Gothic" w:hAnsi="Century Gothic"/>
+        </w:rPr>
         <w:t xml:space="preserve"> el deseado, se introducirá una “s”; en caso contrario una “n”.</w:t>
       </w:r>
     </w:p>
     <w:p>
-      <w:r>
+      <w:pPr>
+        <w:rPr>
+          <w:rFonts w:ascii="Century Gothic" w:hAnsi="Century Gothic"/>
+        </w:rPr>
+      </w:pPr>
+      <w:r>
+        <w:rPr>
+          <w:rFonts w:ascii="Century Gothic" w:hAnsi="Century Gothic"/>
+        </w:rPr>
         <w:tab/>
         <w:t>Si se introduce una “n” el proceso de creación del mapa se repetirá; con una “s” se mostrará el menú de funcionalidades.</w:t>
       </w:r>
@@ -596,50 +948,89 @@
     <w:p>
       <w:pPr>
         <w:pStyle w:val="Ttulo2"/>
+        <w:rPr>
+          <w:rFonts w:ascii="Century Gothic" w:hAnsi="Century Gothic"/>
+        </w:rPr>
       </w:pPr>
     </w:p>
     <w:p>
       <w:pPr>
         <w:pStyle w:val="Ttulo2"/>
-      </w:pPr>
-      <w:r>
+        <w:rPr>
+          <w:rFonts w:ascii="Century Gothic" w:hAnsi="Century Gothic"/>
+        </w:rPr>
+      </w:pPr>
+      <w:r>
+        <w:rPr>
+          <w:rFonts w:ascii="Century Gothic" w:hAnsi="Century Gothic"/>
+        </w:rPr>
         <w:t>Menú de funcionalidades.</w:t>
       </w:r>
     </w:p>
     <w:p>
-      <w:r>
+      <w:pPr>
+        <w:rPr>
+          <w:rFonts w:ascii="Century Gothic" w:hAnsi="Century Gothic"/>
+        </w:rPr>
+      </w:pPr>
+      <w:r>
+        <w:rPr>
+          <w:rFonts w:ascii="Century Gothic" w:hAnsi="Century Gothic"/>
+        </w:rPr>
         <w:tab/>
         <w:t>Este menú muestra al usuario las distintas funcionalidades del programa que son: “Calcular el camino óptimo” y “</w:t>
       </w:r>
       <w:proofErr w:type="spellStart"/>
       <w:r>
+        <w:rPr>
+          <w:rFonts w:ascii="Century Gothic" w:hAnsi="Century Gothic"/>
+        </w:rPr>
         <w:t>Way</w:t>
       </w:r>
       <w:proofErr w:type="spellEnd"/>
       <w:r>
+        <w:rPr>
+          <w:rFonts w:ascii="Century Gothic" w:hAnsi="Century Gothic"/>
+        </w:rPr>
         <w:t xml:space="preserve"> </w:t>
       </w:r>
       <w:proofErr w:type="spellStart"/>
       <w:r>
+        <w:rPr>
+          <w:rFonts w:ascii="Century Gothic" w:hAnsi="Century Gothic"/>
+        </w:rPr>
         <w:t>points</w:t>
       </w:r>
       <w:proofErr w:type="spellEnd"/>
       <w:r>
+        <w:rPr>
+          <w:rFonts w:ascii="Century Gothic" w:hAnsi="Century Gothic"/>
+        </w:rPr>
         <w:t>”. También se incorpora la opción de “Salir”, en el caso de que se quiera finalizar el programa.</w:t>
       </w:r>
     </w:p>
-    <w:p/>
+    <w:p>
+      <w:pPr>
+        <w:rPr>
+          <w:rFonts w:ascii="Century Gothic" w:hAnsi="Century Gothic"/>
+        </w:rPr>
+      </w:pPr>
+    </w:p>
     <w:p>
       <w:pPr>
         <w:keepNext/>
         <w:jc w:val="center"/>
-      </w:pPr>
-      <w:r>
-        <w:rPr>
+        <w:rPr>
+          <w:rFonts w:ascii="Century Gothic" w:hAnsi="Century Gothic"/>
+        </w:rPr>
+      </w:pPr>
+      <w:r>
+        <w:rPr>
+          <w:rFonts w:ascii="Century Gothic" w:hAnsi="Century Gothic"/>
           <w:noProof/>
         </w:rPr>
         <w:drawing>
-          <wp:inline distT="0" distB="0" distL="0" distR="0" wp14:anchorId="525483D5" wp14:editId="6B478DEB">
+          <wp:inline distT="0" distB="0" distL="0" distR="0" wp14:anchorId="14798C2D" wp14:editId="160348CE">
             <wp:extent cx="5153025" cy="1266825"/>
             <wp:effectExtent l="0" t="0" r="9525" b="9525"/>
             <wp:docPr id="6" name="Imagen 6"/>
@@ -679,41 +1070,77 @@
       <w:pPr>
         <w:pStyle w:val="Descripcin"/>
         <w:jc w:val="center"/>
-      </w:pPr>
-      <w:r>
+        <w:rPr>
+          <w:rFonts w:ascii="Century Gothic" w:hAnsi="Century Gothic"/>
+        </w:rPr>
+      </w:pPr>
+      <w:r>
+        <w:rPr>
+          <w:rFonts w:ascii="Century Gothic" w:hAnsi="Century Gothic"/>
+        </w:rPr>
         <w:t xml:space="preserve">Ilustración </w:t>
       </w:r>
       <w:r>
+        <w:rPr>
+          <w:rFonts w:ascii="Century Gothic" w:hAnsi="Century Gothic"/>
+        </w:rPr>
         <w:fldChar w:fldCharType="begin"/>
       </w:r>
       <w:r>
+        <w:rPr>
+          <w:rFonts w:ascii="Century Gothic" w:hAnsi="Century Gothic"/>
+        </w:rPr>
         <w:instrText xml:space="preserve"> SEQ Ilustración \* ARABIC </w:instrText>
       </w:r>
       <w:r>
+        <w:rPr>
+          <w:rFonts w:ascii="Century Gothic" w:hAnsi="Century Gothic"/>
+        </w:rPr>
         <w:fldChar w:fldCharType="separate"/>
       </w:r>
       <w:r>
         <w:rPr>
+          <w:rFonts w:ascii="Century Gothic" w:hAnsi="Century Gothic"/>
           <w:noProof/>
         </w:rPr>
         <w:t>6</w:t>
       </w:r>
       <w:r>
+        <w:rPr>
+          <w:rFonts w:ascii="Century Gothic" w:hAnsi="Century Gothic"/>
+        </w:rPr>
         <w:fldChar w:fldCharType="end"/>
       </w:r>
       <w:r>
+        <w:rPr>
+          <w:rFonts w:ascii="Century Gothic" w:hAnsi="Century Gothic"/>
+        </w:rPr>
         <w:t>. Menú de funcionalidades.</w:t>
       </w:r>
     </w:p>
     <w:p>
-      <w:r>
+      <w:pPr>
+        <w:rPr>
+          <w:rFonts w:ascii="Century Gothic" w:hAnsi="Century Gothic"/>
+        </w:rPr>
+      </w:pPr>
+      <w:r>
+        <w:rPr>
+          <w:rFonts w:ascii="Century Gothic" w:hAnsi="Century Gothic"/>
+        </w:rPr>
         <w:tab/>
         <w:t>Si se introduce un 1, el programa calculará el camino óptimo siguiendo el algoritmo A* y lo mostrará por pantalla como</w:t>
       </w:r>
       <w:r>
+        <w:rPr>
+          <w:rFonts w:ascii="Century Gothic" w:hAnsi="Century Gothic"/>
+        </w:rPr>
         <w:t xml:space="preserve"> se ve en</w:t>
       </w:r>
       <w:r>
+        <w:rPr>
+          <w:rFonts w:ascii="Century Gothic" w:hAnsi="Century Gothic"/>
+        </w:rPr>
         <w:t xml:space="preserve"> la siguiente imagen, donde se ha calculado el camino óptimo sobre el mapa construido en la sección anterior.</w:t>
       </w:r>
     </w:p>
@@ -721,14 +1148,17 @@
       <w:pPr>
         <w:keepNext/>
         <w:jc w:val="center"/>
-      </w:pPr>
-      <w:r>
-        <w:rPr>
+        <w:rPr>
+          <w:rFonts w:ascii="Century Gothic" w:hAnsi="Century Gothic"/>
+        </w:rPr>
+      </w:pPr>
+      <w:r>
+        <w:rPr>
+          <w:rFonts w:ascii="Century Gothic" w:hAnsi="Century Gothic"/>
           <w:noProof/>
         </w:rPr>
-        <w:lastRenderedPageBreak/>
         <w:drawing>
-          <wp:inline distT="0" distB="0" distL="0" distR="0" wp14:anchorId="474D93AC" wp14:editId="2ECB4E49">
+          <wp:inline distT="0" distB="0" distL="0" distR="0" wp14:anchorId="170CD1FE" wp14:editId="61E0B7DE">
             <wp:extent cx="5153025" cy="1390650"/>
             <wp:effectExtent l="0" t="0" r="9525" b="0"/>
             <wp:docPr id="7" name="Imagen 7"/>
@@ -768,57 +1198,103 @@
       <w:pPr>
         <w:pStyle w:val="Descripcin"/>
         <w:jc w:val="center"/>
-      </w:pPr>
-      <w:r>
+        <w:rPr>
+          <w:rFonts w:ascii="Century Gothic" w:hAnsi="Century Gothic"/>
+        </w:rPr>
+      </w:pPr>
+      <w:r>
+        <w:rPr>
+          <w:rFonts w:ascii="Century Gothic" w:hAnsi="Century Gothic"/>
+        </w:rPr>
         <w:t xml:space="preserve">Ilustración </w:t>
       </w:r>
       <w:r>
+        <w:rPr>
+          <w:rFonts w:ascii="Century Gothic" w:hAnsi="Century Gothic"/>
+        </w:rPr>
         <w:fldChar w:fldCharType="begin"/>
       </w:r>
       <w:r>
+        <w:rPr>
+          <w:rFonts w:ascii="Century Gothic" w:hAnsi="Century Gothic"/>
+        </w:rPr>
         <w:instrText xml:space="preserve"> SEQ Ilustración \* ARABIC </w:instrText>
       </w:r>
       <w:r>
+        <w:rPr>
+          <w:rFonts w:ascii="Century Gothic" w:hAnsi="Century Gothic"/>
+        </w:rPr>
         <w:fldChar w:fldCharType="separate"/>
       </w:r>
       <w:r>
         <w:rPr>
+          <w:rFonts w:ascii="Century Gothic" w:hAnsi="Century Gothic"/>
           <w:noProof/>
         </w:rPr>
         <w:t>7</w:t>
       </w:r>
       <w:r>
+        <w:rPr>
+          <w:rFonts w:ascii="Century Gothic" w:hAnsi="Century Gothic"/>
+        </w:rPr>
         <w:fldChar w:fldCharType="end"/>
       </w:r>
       <w:r>
+        <w:rPr>
+          <w:rFonts w:ascii="Century Gothic" w:hAnsi="Century Gothic"/>
+        </w:rPr>
         <w:t>. Resultado de calcular el camino óptimo.</w:t>
       </w:r>
-      <w:bookmarkStart w:id="0" w:name="_GoBack"/>
-      <w:bookmarkEnd w:id="0"/>
-    </w:p>
-    <w:p>
-      <w:r>
+    </w:p>
+    <w:p>
+      <w:pPr>
+        <w:rPr>
+          <w:rFonts w:ascii="Century Gothic" w:hAnsi="Century Gothic"/>
+        </w:rPr>
+      </w:pPr>
+      <w:r>
+        <w:rPr>
+          <w:rFonts w:ascii="Century Gothic" w:hAnsi="Century Gothic"/>
+        </w:rPr>
         <w:tab/>
         <w:t xml:space="preserve">Después </w:t>
       </w:r>
       <w:r>
+        <w:rPr>
+          <w:rFonts w:ascii="Century Gothic" w:hAnsi="Century Gothic"/>
+        </w:rPr>
         <w:t>d</w:t>
       </w:r>
       <w:r>
+        <w:rPr>
+          <w:rFonts w:ascii="Century Gothic" w:hAnsi="Century Gothic"/>
+        </w:rPr>
         <w:t>el camino óptimo se vuelve a mostrar el menú principal</w:t>
       </w:r>
       <w:r>
+        <w:rPr>
+          <w:rFonts w:ascii="Century Gothic" w:hAnsi="Century Gothic"/>
+        </w:rPr>
         <w:t xml:space="preserve"> que permite construir un nuevo mapa, o finalizar el programa.</w:t>
       </w:r>
     </w:p>
     <w:p>
-      <w:r>
+      <w:pPr>
+        <w:rPr>
+          <w:rFonts w:ascii="Century Gothic" w:hAnsi="Century Gothic"/>
+        </w:rPr>
+      </w:pPr>
+      <w:r>
+        <w:rPr>
+          <w:rFonts w:ascii="Century Gothic" w:hAnsi="Century Gothic"/>
+        </w:rPr>
         <w:tab/>
         <w:t xml:space="preserve">Si, por el contrario, en el menú de funcionalidades se introduce un 2, el programa pedirá al usuario que introduzca los </w:t>
       </w:r>
       <w:proofErr w:type="spellStart"/>
       <w:r>
         <w:rPr>
+          <w:rFonts w:ascii="Century Gothic" w:hAnsi="Century Gothic"/>
           <w:i/>
         </w:rPr>
         <w:t>way</w:t>
@@ -826,6 +1302,7 @@
       <w:proofErr w:type="spellEnd"/>
       <w:r>
         <w:rPr>
+          <w:rFonts w:ascii="Century Gothic" w:hAnsi="Century Gothic"/>
           <w:i/>
         </w:rPr>
         <w:t xml:space="preserve"> </w:t>
@@ -833,17 +1310,22 @@
       <w:proofErr w:type="spellStart"/>
       <w:r>
         <w:rPr>
+          <w:rFonts w:ascii="Century Gothic" w:hAnsi="Century Gothic"/>
           <w:i/>
         </w:rPr>
         <w:t>points</w:t>
       </w:r>
       <w:proofErr w:type="spellEnd"/>
       <w:r>
+        <w:rPr>
+          <w:rFonts w:ascii="Century Gothic" w:hAnsi="Century Gothic"/>
+        </w:rPr>
         <w:t xml:space="preserve"> por los que el camino debe pasar, en orden de preferencia (el primer </w:t>
       </w:r>
       <w:proofErr w:type="spellStart"/>
       <w:r>
         <w:rPr>
+          <w:rFonts w:ascii="Century Gothic" w:hAnsi="Century Gothic"/>
           <w:i/>
         </w:rPr>
         <w:t>way</w:t>
@@ -851,6 +1333,7 @@
       <w:proofErr w:type="spellEnd"/>
       <w:r>
         <w:rPr>
+          <w:rFonts w:ascii="Century Gothic" w:hAnsi="Century Gothic"/>
           <w:i/>
         </w:rPr>
         <w:t xml:space="preserve"> </w:t>
@@ -858,17 +1341,22 @@
       <w:proofErr w:type="spellStart"/>
       <w:r>
         <w:rPr>
+          <w:rFonts w:ascii="Century Gothic" w:hAnsi="Century Gothic"/>
           <w:i/>
         </w:rPr>
         <w:t>point</w:t>
       </w:r>
       <w:proofErr w:type="spellEnd"/>
       <w:r>
+        <w:rPr>
+          <w:rFonts w:ascii="Century Gothic" w:hAnsi="Century Gothic"/>
+        </w:rPr>
         <w:t xml:space="preserve"> introducido será el primero en ser visitado, el segundo se visitará a continuación y así sucesivamente). La introducción de los </w:t>
       </w:r>
       <w:proofErr w:type="spellStart"/>
       <w:r>
         <w:rPr>
+          <w:rFonts w:ascii="Century Gothic" w:hAnsi="Century Gothic"/>
           <w:i/>
         </w:rPr>
         <w:t>way</w:t>
@@ -876,6 +1364,7 @@
       <w:proofErr w:type="spellEnd"/>
       <w:r>
         <w:rPr>
+          <w:rFonts w:ascii="Century Gothic" w:hAnsi="Century Gothic"/>
           <w:i/>
         </w:rPr>
         <w:t xml:space="preserve"> </w:t>
@@ -883,27 +1372,42 @@
       <w:proofErr w:type="spellStart"/>
       <w:r>
         <w:rPr>
+          <w:rFonts w:ascii="Century Gothic" w:hAnsi="Century Gothic"/>
           <w:i/>
         </w:rPr>
         <w:t>points</w:t>
       </w:r>
       <w:proofErr w:type="spellEnd"/>
       <w:r>
+        <w:rPr>
+          <w:rFonts w:ascii="Century Gothic" w:hAnsi="Century Gothic"/>
+        </w:rPr>
         <w:t xml:space="preserve"> se realiza de la misma manera en la que se introdujeron las casillas prohibidas.</w:t>
       </w:r>
     </w:p>
-    <w:p/>
+    <w:p>
+      <w:pPr>
+        <w:rPr>
+          <w:rFonts w:ascii="Century Gothic" w:hAnsi="Century Gothic"/>
+        </w:rPr>
+      </w:pPr>
+    </w:p>
     <w:p>
       <w:pPr>
         <w:keepNext/>
         <w:jc w:val="center"/>
-      </w:pPr>
-      <w:r>
-        <w:rPr>
+        <w:rPr>
+          <w:rFonts w:ascii="Century Gothic" w:hAnsi="Century Gothic"/>
+        </w:rPr>
+      </w:pPr>
+      <w:r>
+        <w:rPr>
+          <w:rFonts w:ascii="Century Gothic" w:hAnsi="Century Gothic"/>
           <w:noProof/>
         </w:rPr>
+        <w:lastRenderedPageBreak/>
         <w:drawing>
-          <wp:inline distT="0" distB="0" distL="0" distR="0" wp14:anchorId="6A023203" wp14:editId="47C300E7">
+          <wp:inline distT="0" distB="0" distL="0" distR="0" wp14:anchorId="04FA9B24" wp14:editId="1D1E5F3D">
             <wp:extent cx="5143500" cy="1914525"/>
             <wp:effectExtent l="0" t="0" r="0" b="9525"/>
             <wp:docPr id="8" name="Imagen 8"/>
@@ -943,74 +1447,132 @@
       <w:pPr>
         <w:pStyle w:val="Descripcin"/>
         <w:jc w:val="center"/>
-      </w:pPr>
-      <w:r>
+        <w:rPr>
+          <w:rFonts w:ascii="Century Gothic" w:hAnsi="Century Gothic"/>
+        </w:rPr>
+      </w:pPr>
+      <w:r>
+        <w:rPr>
+          <w:rFonts w:ascii="Century Gothic" w:hAnsi="Century Gothic"/>
+        </w:rPr>
         <w:t xml:space="preserve">Ilustración </w:t>
       </w:r>
       <w:r>
+        <w:rPr>
+          <w:rFonts w:ascii="Century Gothic" w:hAnsi="Century Gothic"/>
+        </w:rPr>
         <w:fldChar w:fldCharType="begin"/>
       </w:r>
       <w:r>
+        <w:rPr>
+          <w:rFonts w:ascii="Century Gothic" w:hAnsi="Century Gothic"/>
+        </w:rPr>
         <w:instrText xml:space="preserve"> SEQ Ilustración \* ARABIC </w:instrText>
       </w:r>
       <w:r>
+        <w:rPr>
+          <w:rFonts w:ascii="Century Gothic" w:hAnsi="Century Gothic"/>
+        </w:rPr>
         <w:fldChar w:fldCharType="separate"/>
       </w:r>
       <w:r>
         <w:rPr>
+          <w:rFonts w:ascii="Century Gothic" w:hAnsi="Century Gothic"/>
           <w:noProof/>
         </w:rPr>
         <w:t>8</w:t>
       </w:r>
       <w:r>
+        <w:rPr>
+          <w:rFonts w:ascii="Century Gothic" w:hAnsi="Century Gothic"/>
+        </w:rPr>
         <w:fldChar w:fldCharType="end"/>
       </w:r>
       <w:r>
+        <w:rPr>
+          <w:rFonts w:ascii="Century Gothic" w:hAnsi="Century Gothic"/>
+        </w:rPr>
         <w:t xml:space="preserve">. Introducción de los </w:t>
       </w:r>
       <w:proofErr w:type="spellStart"/>
       <w:r>
+        <w:rPr>
+          <w:rFonts w:ascii="Century Gothic" w:hAnsi="Century Gothic"/>
+        </w:rPr>
         <w:t>way</w:t>
       </w:r>
       <w:proofErr w:type="spellEnd"/>
       <w:r>
+        <w:rPr>
+          <w:rFonts w:ascii="Century Gothic" w:hAnsi="Century Gothic"/>
+        </w:rPr>
         <w:t xml:space="preserve"> </w:t>
       </w:r>
       <w:proofErr w:type="spellStart"/>
       <w:r>
+        <w:rPr>
+          <w:rFonts w:ascii="Century Gothic" w:hAnsi="Century Gothic"/>
+        </w:rPr>
         <w:t>points</w:t>
       </w:r>
       <w:proofErr w:type="spellEnd"/>
       <w:r>
+        <w:rPr>
+          <w:rFonts w:ascii="Century Gothic" w:hAnsi="Century Gothic"/>
+        </w:rPr>
         <w:t xml:space="preserve"> por los que tiene que pasar el camino.</w:t>
       </w:r>
     </w:p>
     <w:p>
-      <w:r>
+      <w:pPr>
+        <w:rPr>
+          <w:rFonts w:ascii="Century Gothic" w:hAnsi="Century Gothic"/>
+        </w:rPr>
+      </w:pPr>
+      <w:r>
+        <w:rPr>
+          <w:rFonts w:ascii="Century Gothic" w:hAnsi="Century Gothic"/>
+        </w:rPr>
         <w:tab/>
         <w:t xml:space="preserve">En el ejemplo de la imagen se visitará primero la casilla (1, 1), a </w:t>
       </w:r>
       <w:proofErr w:type="gramStart"/>
       <w:r>
+        <w:rPr>
+          <w:rFonts w:ascii="Century Gothic" w:hAnsi="Century Gothic"/>
+        </w:rPr>
         <w:t>continuación</w:t>
       </w:r>
       <w:proofErr w:type="gramEnd"/>
       <w:r>
+        <w:rPr>
+          <w:rFonts w:ascii="Century Gothic" w:hAnsi="Century Gothic"/>
+        </w:rPr>
         <w:t xml:space="preserve"> la casilla (1, 8), y por último la casilla (3, 5), antes de dirigirse hacia la meta.</w:t>
       </w:r>
     </w:p>
-    <w:p/>
+    <w:p>
+      <w:pPr>
+        <w:rPr>
+          <w:rFonts w:ascii="Century Gothic" w:hAnsi="Century Gothic"/>
+        </w:rPr>
+      </w:pPr>
+    </w:p>
     <w:p>
       <w:pPr>
         <w:keepNext/>
         <w:jc w:val="center"/>
-      </w:pPr>
-      <w:r>
-        <w:rPr>
+        <w:rPr>
+          <w:rFonts w:ascii="Century Gothic" w:hAnsi="Century Gothic"/>
+        </w:rPr>
+      </w:pPr>
+      <w:r>
+        <w:rPr>
+          <w:rFonts w:ascii="Century Gothic" w:hAnsi="Century Gothic"/>
           <w:noProof/>
         </w:rPr>
         <w:drawing>
-          <wp:inline distT="0" distB="0" distL="0" distR="0" wp14:anchorId="5C1A1FB7" wp14:editId="11130C4E">
+          <wp:inline distT="0" distB="0" distL="0" distR="0" wp14:anchorId="3138729D" wp14:editId="5D91C780">
             <wp:extent cx="5400040" cy="1241425"/>
             <wp:effectExtent l="0" t="0" r="0" b="0"/>
             <wp:docPr id="9" name="Imagen 9"/>
@@ -1050,59 +1612,100 @@
       <w:pPr>
         <w:pStyle w:val="Descripcin"/>
         <w:jc w:val="center"/>
-      </w:pPr>
-      <w:r>
+        <w:rPr>
+          <w:rFonts w:ascii="Century Gothic" w:hAnsi="Century Gothic"/>
+        </w:rPr>
+      </w:pPr>
+      <w:r>
+        <w:rPr>
+          <w:rFonts w:ascii="Century Gothic" w:hAnsi="Century Gothic"/>
+        </w:rPr>
         <w:t xml:space="preserve">Ilustración </w:t>
       </w:r>
       <w:r>
+        <w:rPr>
+          <w:rFonts w:ascii="Century Gothic" w:hAnsi="Century Gothic"/>
+        </w:rPr>
         <w:fldChar w:fldCharType="begin"/>
       </w:r>
       <w:r>
+        <w:rPr>
+          <w:rFonts w:ascii="Century Gothic" w:hAnsi="Century Gothic"/>
+        </w:rPr>
         <w:instrText xml:space="preserve"> SEQ Ilustración \* ARABIC </w:instrText>
       </w:r>
       <w:r>
+        <w:rPr>
+          <w:rFonts w:ascii="Century Gothic" w:hAnsi="Century Gothic"/>
+        </w:rPr>
         <w:fldChar w:fldCharType="separate"/>
       </w:r>
       <w:r>
         <w:rPr>
+          <w:rFonts w:ascii="Century Gothic" w:hAnsi="Century Gothic"/>
           <w:noProof/>
         </w:rPr>
         <w:t>9</w:t>
       </w:r>
       <w:r>
+        <w:rPr>
+          <w:rFonts w:ascii="Century Gothic" w:hAnsi="Century Gothic"/>
+        </w:rPr>
         <w:fldChar w:fldCharType="end"/>
       </w:r>
       <w:r>
+        <w:rPr>
+          <w:rFonts w:ascii="Century Gothic" w:hAnsi="Century Gothic"/>
+        </w:rPr>
         <w:t xml:space="preserve">. Cálculo del camino óptimo con </w:t>
       </w:r>
       <w:proofErr w:type="spellStart"/>
       <w:r>
+        <w:rPr>
+          <w:rFonts w:ascii="Century Gothic" w:hAnsi="Century Gothic"/>
+        </w:rPr>
         <w:t>way</w:t>
       </w:r>
       <w:proofErr w:type="spellEnd"/>
       <w:r>
+        <w:rPr>
+          <w:rFonts w:ascii="Century Gothic" w:hAnsi="Century Gothic"/>
+        </w:rPr>
         <w:t xml:space="preserve"> </w:t>
       </w:r>
       <w:proofErr w:type="spellStart"/>
       <w:r>
+        <w:rPr>
+          <w:rFonts w:ascii="Century Gothic" w:hAnsi="Century Gothic"/>
+        </w:rPr>
         <w:t>points</w:t>
       </w:r>
       <w:proofErr w:type="spellEnd"/>
       <w:r>
+        <w:rPr>
+          <w:rFonts w:ascii="Century Gothic" w:hAnsi="Century Gothic"/>
+        </w:rPr>
         <w:t>.</w:t>
       </w:r>
     </w:p>
     <w:p>
       <w:pPr>
         <w:jc w:val="both"/>
-      </w:pPr>
-      <w:r>
+        <w:rPr>
+          <w:rFonts w:ascii="Century Gothic" w:hAnsi="Century Gothic"/>
+        </w:rPr>
+      </w:pPr>
+      <w:r>
+        <w:rPr>
+          <w:rFonts w:ascii="Century Gothic" w:hAnsi="Century Gothic"/>
+        </w:rPr>
         <w:tab/>
         <w:t xml:space="preserve">Después de introducir los </w:t>
       </w:r>
       <w:proofErr w:type="spellStart"/>
       <w:r>
         <w:rPr>
+          <w:rFonts w:ascii="Century Gothic" w:hAnsi="Century Gothic"/>
           <w:i/>
         </w:rPr>
         <w:t>way</w:t>
@@ -1110,6 +1713,7 @@
       <w:proofErr w:type="spellEnd"/>
       <w:r>
         <w:rPr>
+          <w:rFonts w:ascii="Century Gothic" w:hAnsi="Century Gothic"/>
           <w:i/>
         </w:rPr>
         <w:t xml:space="preserve"> </w:t>
@@ -1117,20 +1721,28 @@
       <w:proofErr w:type="spellStart"/>
       <w:r>
         <w:rPr>
+          <w:rFonts w:ascii="Century Gothic" w:hAnsi="Century Gothic"/>
           <w:i/>
         </w:rPr>
         <w:t>points</w:t>
       </w:r>
       <w:proofErr w:type="spellEnd"/>
       <w:r>
+        <w:rPr>
+          <w:rFonts w:ascii="Century Gothic" w:hAnsi="Century Gothic"/>
+        </w:rPr>
         <w:t xml:space="preserve"> </w:t>
       </w:r>
       <w:r>
+        <w:rPr>
+          <w:rFonts w:ascii="Century Gothic" w:hAnsi="Century Gothic"/>
+        </w:rPr>
         <w:t xml:space="preserve">se muestra de nuevo el mapa construido, esta vez con las casillas que corresponden a </w:t>
       </w:r>
       <w:proofErr w:type="spellStart"/>
       <w:r>
         <w:rPr>
+          <w:rFonts w:ascii="Century Gothic" w:hAnsi="Century Gothic"/>
           <w:i/>
         </w:rPr>
         <w:t>way</w:t>
@@ -1138,6 +1750,7 @@
       <w:proofErr w:type="spellEnd"/>
       <w:r>
         <w:rPr>
+          <w:rFonts w:ascii="Century Gothic" w:hAnsi="Century Gothic"/>
           <w:i/>
         </w:rPr>
         <w:t xml:space="preserve"> </w:t>
@@ -1145,17 +1758,22 @@
       <w:proofErr w:type="spellStart"/>
       <w:r>
         <w:rPr>
+          <w:rFonts w:ascii="Century Gothic" w:hAnsi="Century Gothic"/>
           <w:i/>
         </w:rPr>
         <w:t>points</w:t>
       </w:r>
       <w:proofErr w:type="spellEnd"/>
       <w:r>
+        <w:rPr>
+          <w:rFonts w:ascii="Century Gothic" w:hAnsi="Century Gothic"/>
+        </w:rPr>
         <w:t xml:space="preserve"> marcadas con una “w”, y justo debajo el camino óptimo que se ha seguido, recorriendo los </w:t>
       </w:r>
       <w:proofErr w:type="spellStart"/>
       <w:r>
         <w:rPr>
+          <w:rFonts w:ascii="Century Gothic" w:hAnsi="Century Gothic"/>
           <w:i/>
         </w:rPr>
         <w:t>way</w:t>
@@ -1163,6 +1781,7 @@
       <w:proofErr w:type="spellEnd"/>
       <w:r>
         <w:rPr>
+          <w:rFonts w:ascii="Century Gothic" w:hAnsi="Century Gothic"/>
           <w:i/>
         </w:rPr>
         <w:t xml:space="preserve"> </w:t>
@@ -1170,28 +1789,37 @@
       <w:proofErr w:type="spellStart"/>
       <w:r>
         <w:rPr>
+          <w:rFonts w:ascii="Century Gothic" w:hAnsi="Century Gothic"/>
           <w:i/>
         </w:rPr>
         <w:t>points</w:t>
       </w:r>
       <w:proofErr w:type="spellEnd"/>
       <w:r>
+        <w:rPr>
+          <w:rFonts w:ascii="Century Gothic" w:hAnsi="Century Gothic"/>
+        </w:rPr>
         <w:t xml:space="preserve"> en el orden indicado.</w:t>
       </w:r>
     </w:p>
     <w:p>
       <w:pPr>
         <w:jc w:val="both"/>
-      </w:pPr>
-      <w:r>
-        <w:lastRenderedPageBreak/>
+        <w:rPr>
+          <w:rFonts w:ascii="Century Gothic" w:hAnsi="Century Gothic"/>
+        </w:rPr>
+      </w:pPr>
+      <w:r>
+        <w:rPr>
+          <w:rFonts w:ascii="Century Gothic" w:hAnsi="Century Gothic"/>
+        </w:rPr>
         <w:tab/>
         <w:t>Igual que pasaba con la funcionalidad del camino óptimo, después de mostrarse el resultado vuelve a aparecer el menú principal.</w:t>
       </w:r>
     </w:p>
     <w:sectPr>
       <w:pgSz w:w="11906" w:h="16838"/>
-      <w:pgMar w:top="1417" w:right="1701" w:bottom="1417" w:left="1701" w:header="708" w:footer="708" w:gutter="0"/>
+      <w:pgMar w:top="1417" w:right="1701" w:bottom="1134" w:left="1701" w:header="708" w:footer="708" w:gutter="0"/>
       <w:cols w:space="708"/>
       <w:docGrid w:linePitch="360"/>
     </w:sectPr>
@@ -1204,15 +1832,15 @@
   <w:docDefaults>
     <w:rPrDefault>
       <w:rPr>
-        <w:rFonts w:asciiTheme="minorHAnsi" w:eastAsiaTheme="minorHAnsi" w:hAnsiTheme="minorHAnsi" w:cstheme="minorBidi"/>
-        <w:sz w:val="22"/>
-        <w:szCs w:val="22"/>
+        <w:rFonts w:asciiTheme="minorHAnsi" w:eastAsiaTheme="minorEastAsia" w:hAnsiTheme="minorHAnsi" w:cstheme="minorBidi"/>
+        <w:sz w:val="21"/>
+        <w:szCs w:val="21"/>
         <w:lang w:val="es-ES" w:eastAsia="en-US" w:bidi="ar-SA"/>
       </w:rPr>
     </w:rPrDefault>
     <w:pPrDefault>
       <w:pPr>
-        <w:spacing w:after="160" w:line="259" w:lineRule="auto"/>
+        <w:spacing w:after="160" w:line="276" w:lineRule="auto"/>
       </w:pPr>
     </w:pPrDefault>
   </w:docDefaults>
@@ -1596,6 +2224,7 @@
   <w:style w:type="paragraph" w:default="1" w:styleId="Normal">
     <w:name w:val="Normal"/>
     <w:qFormat/>
+    <w:rsid w:val="00294B60"/>
   </w:style>
   <w:style w:type="paragraph" w:styleId="Ttulo1">
     <w:name w:val="heading 1"/>
@@ -1604,18 +2233,21 @@
     <w:link w:val="Ttulo1Car"/>
     <w:uiPriority w:val="9"/>
     <w:qFormat/>
-    <w:rsid w:val="008B69A9"/>
+    <w:rsid w:val="00294B60"/>
     <w:pPr>
       <w:keepNext/>
       <w:keepLines/>
-      <w:spacing w:before="240" w:after="0"/>
+      <w:pBdr>
+        <w:bottom w:val="single" w:sz="4" w:space="2" w:color="ED7D31" w:themeColor="accent2"/>
+      </w:pBdr>
+      <w:spacing w:before="360" w:after="120" w:line="240" w:lineRule="auto"/>
       <w:outlineLvl w:val="0"/>
     </w:pPr>
     <w:rPr>
       <w:rFonts w:asciiTheme="majorHAnsi" w:eastAsiaTheme="majorEastAsia" w:hAnsiTheme="majorHAnsi" w:cstheme="majorBidi"/>
-      <w:color w:val="2F5496" w:themeColor="accent1" w:themeShade="BF"/>
-      <w:sz w:val="32"/>
-      <w:szCs w:val="32"/>
+      <w:color w:val="262626" w:themeColor="text1" w:themeTint="D9"/>
+      <w:sz w:val="40"/>
+      <w:szCs w:val="40"/>
     </w:rPr>
   </w:style>
   <w:style w:type="paragraph" w:styleId="Ttulo2">
@@ -1626,18 +2258,187 @@
     <w:uiPriority w:val="9"/>
     <w:unhideWhenUsed/>
     <w:qFormat/>
-    <w:rsid w:val="007F072C"/>
+    <w:rsid w:val="00294B60"/>
     <w:pPr>
       <w:keepNext/>
       <w:keepLines/>
-      <w:spacing w:before="40" w:after="0"/>
+      <w:spacing w:before="120" w:after="0" w:line="240" w:lineRule="auto"/>
       <w:outlineLvl w:val="1"/>
     </w:pPr>
     <w:rPr>
       <w:rFonts w:asciiTheme="majorHAnsi" w:eastAsiaTheme="majorEastAsia" w:hAnsiTheme="majorHAnsi" w:cstheme="majorBidi"/>
-      <w:color w:val="2F5496" w:themeColor="accent1" w:themeShade="BF"/>
-      <w:sz w:val="26"/>
-      <w:szCs w:val="26"/>
+      <w:color w:val="ED7D31" w:themeColor="accent2"/>
+      <w:sz w:val="36"/>
+      <w:szCs w:val="36"/>
+    </w:rPr>
+  </w:style>
+  <w:style w:type="paragraph" w:styleId="Ttulo3">
+    <w:name w:val="heading 3"/>
+    <w:basedOn w:val="Normal"/>
+    <w:next w:val="Normal"/>
+    <w:link w:val="Ttulo3Car"/>
+    <w:uiPriority w:val="9"/>
+    <w:semiHidden/>
+    <w:unhideWhenUsed/>
+    <w:qFormat/>
+    <w:rsid w:val="00294B60"/>
+    <w:pPr>
+      <w:keepNext/>
+      <w:keepLines/>
+      <w:spacing w:before="80" w:after="0" w:line="240" w:lineRule="auto"/>
+      <w:outlineLvl w:val="2"/>
+    </w:pPr>
+    <w:rPr>
+      <w:rFonts w:asciiTheme="majorHAnsi" w:eastAsiaTheme="majorEastAsia" w:hAnsiTheme="majorHAnsi" w:cstheme="majorBidi"/>
+      <w:color w:val="C45911" w:themeColor="accent2" w:themeShade="BF"/>
+      <w:sz w:val="32"/>
+      <w:szCs w:val="32"/>
+    </w:rPr>
+  </w:style>
+  <w:style w:type="paragraph" w:styleId="Ttulo4">
+    <w:name w:val="heading 4"/>
+    <w:basedOn w:val="Normal"/>
+    <w:next w:val="Normal"/>
+    <w:link w:val="Ttulo4Car"/>
+    <w:uiPriority w:val="9"/>
+    <w:semiHidden/>
+    <w:unhideWhenUsed/>
+    <w:qFormat/>
+    <w:rsid w:val="00294B60"/>
+    <w:pPr>
+      <w:keepNext/>
+      <w:keepLines/>
+      <w:spacing w:before="80" w:after="0" w:line="240" w:lineRule="auto"/>
+      <w:outlineLvl w:val="3"/>
+    </w:pPr>
+    <w:rPr>
+      <w:rFonts w:asciiTheme="majorHAnsi" w:eastAsiaTheme="majorEastAsia" w:hAnsiTheme="majorHAnsi" w:cstheme="majorBidi"/>
+      <w:i/>
+      <w:iCs/>
+      <w:color w:val="833C0B" w:themeColor="accent2" w:themeShade="80"/>
+      <w:sz w:val="28"/>
+      <w:szCs w:val="28"/>
+    </w:rPr>
+  </w:style>
+  <w:style w:type="paragraph" w:styleId="Ttulo5">
+    <w:name w:val="heading 5"/>
+    <w:basedOn w:val="Normal"/>
+    <w:next w:val="Normal"/>
+    <w:link w:val="Ttulo5Car"/>
+    <w:uiPriority w:val="9"/>
+    <w:semiHidden/>
+    <w:unhideWhenUsed/>
+    <w:qFormat/>
+    <w:rsid w:val="00294B60"/>
+    <w:pPr>
+      <w:keepNext/>
+      <w:keepLines/>
+      <w:spacing w:before="80" w:after="0" w:line="240" w:lineRule="auto"/>
+      <w:outlineLvl w:val="4"/>
+    </w:pPr>
+    <w:rPr>
+      <w:rFonts w:asciiTheme="majorHAnsi" w:eastAsiaTheme="majorEastAsia" w:hAnsiTheme="majorHAnsi" w:cstheme="majorBidi"/>
+      <w:color w:val="C45911" w:themeColor="accent2" w:themeShade="BF"/>
+      <w:sz w:val="24"/>
+      <w:szCs w:val="24"/>
+    </w:rPr>
+  </w:style>
+  <w:style w:type="paragraph" w:styleId="Ttulo6">
+    <w:name w:val="heading 6"/>
+    <w:basedOn w:val="Normal"/>
+    <w:next w:val="Normal"/>
+    <w:link w:val="Ttulo6Car"/>
+    <w:uiPriority w:val="9"/>
+    <w:semiHidden/>
+    <w:unhideWhenUsed/>
+    <w:qFormat/>
+    <w:rsid w:val="00294B60"/>
+    <w:pPr>
+      <w:keepNext/>
+      <w:keepLines/>
+      <w:spacing w:before="80" w:after="0" w:line="240" w:lineRule="auto"/>
+      <w:outlineLvl w:val="5"/>
+    </w:pPr>
+    <w:rPr>
+      <w:rFonts w:asciiTheme="majorHAnsi" w:eastAsiaTheme="majorEastAsia" w:hAnsiTheme="majorHAnsi" w:cstheme="majorBidi"/>
+      <w:i/>
+      <w:iCs/>
+      <w:color w:val="833C0B" w:themeColor="accent2" w:themeShade="80"/>
+      <w:sz w:val="24"/>
+      <w:szCs w:val="24"/>
+    </w:rPr>
+  </w:style>
+  <w:style w:type="paragraph" w:styleId="Ttulo7">
+    <w:name w:val="heading 7"/>
+    <w:basedOn w:val="Normal"/>
+    <w:next w:val="Normal"/>
+    <w:link w:val="Ttulo7Car"/>
+    <w:uiPriority w:val="9"/>
+    <w:semiHidden/>
+    <w:unhideWhenUsed/>
+    <w:qFormat/>
+    <w:rsid w:val="00294B60"/>
+    <w:pPr>
+      <w:keepNext/>
+      <w:keepLines/>
+      <w:spacing w:before="80" w:after="0" w:line="240" w:lineRule="auto"/>
+      <w:outlineLvl w:val="6"/>
+    </w:pPr>
+    <w:rPr>
+      <w:rFonts w:asciiTheme="majorHAnsi" w:eastAsiaTheme="majorEastAsia" w:hAnsiTheme="majorHAnsi" w:cstheme="majorBidi"/>
+      <w:b/>
+      <w:bCs/>
+      <w:color w:val="833C0B" w:themeColor="accent2" w:themeShade="80"/>
+      <w:sz w:val="22"/>
+      <w:szCs w:val="22"/>
+    </w:rPr>
+  </w:style>
+  <w:style w:type="paragraph" w:styleId="Ttulo8">
+    <w:name w:val="heading 8"/>
+    <w:basedOn w:val="Normal"/>
+    <w:next w:val="Normal"/>
+    <w:link w:val="Ttulo8Car"/>
+    <w:uiPriority w:val="9"/>
+    <w:semiHidden/>
+    <w:unhideWhenUsed/>
+    <w:qFormat/>
+    <w:rsid w:val="00294B60"/>
+    <w:pPr>
+      <w:keepNext/>
+      <w:keepLines/>
+      <w:spacing w:before="80" w:after="0" w:line="240" w:lineRule="auto"/>
+      <w:outlineLvl w:val="7"/>
+    </w:pPr>
+    <w:rPr>
+      <w:rFonts w:asciiTheme="majorHAnsi" w:eastAsiaTheme="majorEastAsia" w:hAnsiTheme="majorHAnsi" w:cstheme="majorBidi"/>
+      <w:color w:val="833C0B" w:themeColor="accent2" w:themeShade="80"/>
+      <w:sz w:val="22"/>
+      <w:szCs w:val="22"/>
+    </w:rPr>
+  </w:style>
+  <w:style w:type="paragraph" w:styleId="Ttulo9">
+    <w:name w:val="heading 9"/>
+    <w:basedOn w:val="Normal"/>
+    <w:next w:val="Normal"/>
+    <w:link w:val="Ttulo9Car"/>
+    <w:uiPriority w:val="9"/>
+    <w:semiHidden/>
+    <w:unhideWhenUsed/>
+    <w:qFormat/>
+    <w:rsid w:val="00294B60"/>
+    <w:pPr>
+      <w:keepNext/>
+      <w:keepLines/>
+      <w:spacing w:before="80" w:after="0" w:line="240" w:lineRule="auto"/>
+      <w:outlineLvl w:val="8"/>
+    </w:pPr>
+    <w:rPr>
+      <w:rFonts w:asciiTheme="majorHAnsi" w:eastAsiaTheme="majorEastAsia" w:hAnsiTheme="majorHAnsi" w:cstheme="majorBidi"/>
+      <w:i/>
+      <w:iCs/>
+      <w:color w:val="833C0B" w:themeColor="accent2" w:themeShade="80"/>
+      <w:sz w:val="22"/>
+      <w:szCs w:val="22"/>
     </w:rPr>
   </w:style>
   <w:style w:type="character" w:default="1" w:styleId="Fuentedeprrafopredeter">
@@ -1672,12 +2473,12 @@
     <w:basedOn w:val="Fuentedeprrafopredeter"/>
     <w:link w:val="Ttulo1"/>
     <w:uiPriority w:val="9"/>
-    <w:rsid w:val="008B69A9"/>
+    <w:rsid w:val="00294B60"/>
     <w:rPr>
       <w:rFonts w:asciiTheme="majorHAnsi" w:eastAsiaTheme="majorEastAsia" w:hAnsiTheme="majorHAnsi" w:cstheme="majorBidi"/>
-      <w:color w:val="2F5496" w:themeColor="accent1" w:themeShade="BF"/>
-      <w:sz w:val="32"/>
-      <w:szCs w:val="32"/>
+      <w:color w:val="262626" w:themeColor="text1" w:themeTint="D9"/>
+      <w:sz w:val="40"/>
+      <w:szCs w:val="40"/>
     </w:rPr>
   </w:style>
   <w:style w:type="paragraph" w:styleId="Subttulo">
@@ -1687,16 +2488,19 @@
     <w:link w:val="SubttuloCar"/>
     <w:uiPriority w:val="11"/>
     <w:qFormat/>
-    <w:rsid w:val="008B69A9"/>
+    <w:rsid w:val="00294B60"/>
     <w:pPr>
       <w:numPr>
         <w:ilvl w:val="1"/>
       </w:numPr>
+      <w:spacing w:after="240"/>
     </w:pPr>
     <w:rPr>
-      <w:rFonts w:eastAsiaTheme="minorEastAsia"/>
-      <w:color w:val="5A5A5A" w:themeColor="text1" w:themeTint="A5"/>
-      <w:spacing w:val="15"/>
+      <w:caps/>
+      <w:color w:val="404040" w:themeColor="text1" w:themeTint="BF"/>
+      <w:spacing w:val="20"/>
+      <w:sz w:val="28"/>
+      <w:szCs w:val="28"/>
     </w:rPr>
   </w:style>
   <w:style w:type="character" w:customStyle="1" w:styleId="SubttuloCar">
@@ -1704,11 +2508,13 @@
     <w:basedOn w:val="Fuentedeprrafopredeter"/>
     <w:link w:val="Subttulo"/>
     <w:uiPriority w:val="11"/>
-    <w:rsid w:val="008B69A9"/>
-    <w:rPr>
-      <w:rFonts w:eastAsiaTheme="minorEastAsia"/>
-      <w:color w:val="5A5A5A" w:themeColor="text1" w:themeTint="A5"/>
-      <w:spacing w:val="15"/>
+    <w:rsid w:val="00294B60"/>
+    <w:rPr>
+      <w:caps/>
+      <w:color w:val="404040" w:themeColor="text1" w:themeTint="BF"/>
+      <w:spacing w:val="20"/>
+      <w:sz w:val="28"/>
+      <w:szCs w:val="28"/>
     </w:rPr>
   </w:style>
   <w:style w:type="character" w:styleId="nfasis">
@@ -1716,10 +2522,11 @@
     <w:basedOn w:val="Fuentedeprrafopredeter"/>
     <w:uiPriority w:val="20"/>
     <w:qFormat/>
-    <w:rsid w:val="008B69A9"/>
+    <w:rsid w:val="00294B60"/>
     <w:rPr>
       <w:i/>
       <w:iCs/>
+      <w:color w:val="000000" w:themeColor="text1"/>
     </w:rPr>
   </w:style>
   <w:style w:type="character" w:customStyle="1" w:styleId="Ttulo2Car">
@@ -1727,12 +2534,12 @@
     <w:basedOn w:val="Fuentedeprrafopredeter"/>
     <w:link w:val="Ttulo2"/>
     <w:uiPriority w:val="9"/>
-    <w:rsid w:val="007F072C"/>
+    <w:rsid w:val="00294B60"/>
     <w:rPr>
       <w:rFonts w:asciiTheme="majorHAnsi" w:eastAsiaTheme="majorEastAsia" w:hAnsiTheme="majorHAnsi" w:cstheme="majorBidi"/>
-      <w:color w:val="2F5496" w:themeColor="accent1" w:themeShade="BF"/>
-      <w:sz w:val="26"/>
-      <w:szCs w:val="26"/>
+      <w:color w:val="ED7D31" w:themeColor="accent2"/>
+      <w:sz w:val="36"/>
+      <w:szCs w:val="36"/>
     </w:rPr>
   </w:style>
   <w:style w:type="paragraph" w:styleId="Descripcin">
@@ -1742,17 +2549,329 @@
     <w:uiPriority w:val="35"/>
     <w:unhideWhenUsed/>
     <w:qFormat/>
-    <w:rsid w:val="007F072C"/>
+    <w:rsid w:val="00294B60"/>
     <w:pPr>
-      <w:spacing w:after="200" w:line="240" w:lineRule="auto"/>
+      <w:spacing w:line="240" w:lineRule="auto"/>
     </w:pPr>
     <w:rPr>
+      <w:b/>
+      <w:bCs/>
+      <w:color w:val="404040" w:themeColor="text1" w:themeTint="BF"/>
+      <w:sz w:val="16"/>
+      <w:szCs w:val="16"/>
+    </w:rPr>
+  </w:style>
+  <w:style w:type="character" w:customStyle="1" w:styleId="Ttulo3Car">
+    <w:name w:val="Título 3 Car"/>
+    <w:basedOn w:val="Fuentedeprrafopredeter"/>
+    <w:link w:val="Ttulo3"/>
+    <w:uiPriority w:val="9"/>
+    <w:semiHidden/>
+    <w:rsid w:val="00294B60"/>
+    <w:rPr>
+      <w:rFonts w:asciiTheme="majorHAnsi" w:eastAsiaTheme="majorEastAsia" w:hAnsiTheme="majorHAnsi" w:cstheme="majorBidi"/>
+      <w:color w:val="C45911" w:themeColor="accent2" w:themeShade="BF"/>
+      <w:sz w:val="32"/>
+      <w:szCs w:val="32"/>
+    </w:rPr>
+  </w:style>
+  <w:style w:type="character" w:customStyle="1" w:styleId="Ttulo4Car">
+    <w:name w:val="Título 4 Car"/>
+    <w:basedOn w:val="Fuentedeprrafopredeter"/>
+    <w:link w:val="Ttulo4"/>
+    <w:uiPriority w:val="9"/>
+    <w:semiHidden/>
+    <w:rsid w:val="00294B60"/>
+    <w:rPr>
+      <w:rFonts w:asciiTheme="majorHAnsi" w:eastAsiaTheme="majorEastAsia" w:hAnsiTheme="majorHAnsi" w:cstheme="majorBidi"/>
       <w:i/>
       <w:iCs/>
-      <w:color w:val="44546A" w:themeColor="text2"/>
-      <w:sz w:val="18"/>
-      <w:szCs w:val="18"/>
-    </w:rPr>
+      <w:color w:val="833C0B" w:themeColor="accent2" w:themeShade="80"/>
+      <w:sz w:val="28"/>
+      <w:szCs w:val="28"/>
+    </w:rPr>
+  </w:style>
+  <w:style w:type="character" w:customStyle="1" w:styleId="Ttulo5Car">
+    <w:name w:val="Título 5 Car"/>
+    <w:basedOn w:val="Fuentedeprrafopredeter"/>
+    <w:link w:val="Ttulo5"/>
+    <w:uiPriority w:val="9"/>
+    <w:semiHidden/>
+    <w:rsid w:val="00294B60"/>
+    <w:rPr>
+      <w:rFonts w:asciiTheme="majorHAnsi" w:eastAsiaTheme="majorEastAsia" w:hAnsiTheme="majorHAnsi" w:cstheme="majorBidi"/>
+      <w:color w:val="C45911" w:themeColor="accent2" w:themeShade="BF"/>
+      <w:sz w:val="24"/>
+      <w:szCs w:val="24"/>
+    </w:rPr>
+  </w:style>
+  <w:style w:type="character" w:customStyle="1" w:styleId="Ttulo6Car">
+    <w:name w:val="Título 6 Car"/>
+    <w:basedOn w:val="Fuentedeprrafopredeter"/>
+    <w:link w:val="Ttulo6"/>
+    <w:uiPriority w:val="9"/>
+    <w:semiHidden/>
+    <w:rsid w:val="00294B60"/>
+    <w:rPr>
+      <w:rFonts w:asciiTheme="majorHAnsi" w:eastAsiaTheme="majorEastAsia" w:hAnsiTheme="majorHAnsi" w:cstheme="majorBidi"/>
+      <w:i/>
+      <w:iCs/>
+      <w:color w:val="833C0B" w:themeColor="accent2" w:themeShade="80"/>
+      <w:sz w:val="24"/>
+      <w:szCs w:val="24"/>
+    </w:rPr>
+  </w:style>
+  <w:style w:type="character" w:customStyle="1" w:styleId="Ttulo7Car">
+    <w:name w:val="Título 7 Car"/>
+    <w:basedOn w:val="Fuentedeprrafopredeter"/>
+    <w:link w:val="Ttulo7"/>
+    <w:uiPriority w:val="9"/>
+    <w:semiHidden/>
+    <w:rsid w:val="00294B60"/>
+    <w:rPr>
+      <w:rFonts w:asciiTheme="majorHAnsi" w:eastAsiaTheme="majorEastAsia" w:hAnsiTheme="majorHAnsi" w:cstheme="majorBidi"/>
+      <w:b/>
+      <w:bCs/>
+      <w:color w:val="833C0B" w:themeColor="accent2" w:themeShade="80"/>
+      <w:sz w:val="22"/>
+      <w:szCs w:val="22"/>
+    </w:rPr>
+  </w:style>
+  <w:style w:type="character" w:customStyle="1" w:styleId="Ttulo8Car">
+    <w:name w:val="Título 8 Car"/>
+    <w:basedOn w:val="Fuentedeprrafopredeter"/>
+    <w:link w:val="Ttulo8"/>
+    <w:uiPriority w:val="9"/>
+    <w:semiHidden/>
+    <w:rsid w:val="00294B60"/>
+    <w:rPr>
+      <w:rFonts w:asciiTheme="majorHAnsi" w:eastAsiaTheme="majorEastAsia" w:hAnsiTheme="majorHAnsi" w:cstheme="majorBidi"/>
+      <w:color w:val="833C0B" w:themeColor="accent2" w:themeShade="80"/>
+      <w:sz w:val="22"/>
+      <w:szCs w:val="22"/>
+    </w:rPr>
+  </w:style>
+  <w:style w:type="character" w:customStyle="1" w:styleId="Ttulo9Car">
+    <w:name w:val="Título 9 Car"/>
+    <w:basedOn w:val="Fuentedeprrafopredeter"/>
+    <w:link w:val="Ttulo9"/>
+    <w:uiPriority w:val="9"/>
+    <w:semiHidden/>
+    <w:rsid w:val="00294B60"/>
+    <w:rPr>
+      <w:rFonts w:asciiTheme="majorHAnsi" w:eastAsiaTheme="majorEastAsia" w:hAnsiTheme="majorHAnsi" w:cstheme="majorBidi"/>
+      <w:i/>
+      <w:iCs/>
+      <w:color w:val="833C0B" w:themeColor="accent2" w:themeShade="80"/>
+      <w:sz w:val="22"/>
+      <w:szCs w:val="22"/>
+    </w:rPr>
+  </w:style>
+  <w:style w:type="paragraph" w:styleId="Ttulo">
+    <w:name w:val="Title"/>
+    <w:basedOn w:val="Normal"/>
+    <w:next w:val="Normal"/>
+    <w:link w:val="TtuloCar"/>
+    <w:uiPriority w:val="10"/>
+    <w:qFormat/>
+    <w:rsid w:val="00294B60"/>
+    <w:pPr>
+      <w:spacing w:after="0" w:line="240" w:lineRule="auto"/>
+      <w:contextualSpacing/>
+    </w:pPr>
+    <w:rPr>
+      <w:rFonts w:asciiTheme="majorHAnsi" w:eastAsiaTheme="majorEastAsia" w:hAnsiTheme="majorHAnsi" w:cstheme="majorBidi"/>
+      <w:color w:val="262626" w:themeColor="text1" w:themeTint="D9"/>
+      <w:sz w:val="96"/>
+      <w:szCs w:val="96"/>
+    </w:rPr>
+  </w:style>
+  <w:style w:type="character" w:customStyle="1" w:styleId="TtuloCar">
+    <w:name w:val="Título Car"/>
+    <w:basedOn w:val="Fuentedeprrafopredeter"/>
+    <w:link w:val="Ttulo"/>
+    <w:uiPriority w:val="10"/>
+    <w:rsid w:val="00294B60"/>
+    <w:rPr>
+      <w:rFonts w:asciiTheme="majorHAnsi" w:eastAsiaTheme="majorEastAsia" w:hAnsiTheme="majorHAnsi" w:cstheme="majorBidi"/>
+      <w:color w:val="262626" w:themeColor="text1" w:themeTint="D9"/>
+      <w:sz w:val="96"/>
+      <w:szCs w:val="96"/>
+    </w:rPr>
+  </w:style>
+  <w:style w:type="character" w:styleId="Textoennegrita">
+    <w:name w:val="Strong"/>
+    <w:basedOn w:val="Fuentedeprrafopredeter"/>
+    <w:uiPriority w:val="22"/>
+    <w:qFormat/>
+    <w:rsid w:val="00294B60"/>
+    <w:rPr>
+      <w:b/>
+      <w:bCs/>
+    </w:rPr>
+  </w:style>
+  <w:style w:type="paragraph" w:styleId="Sinespaciado">
+    <w:name w:val="No Spacing"/>
+    <w:uiPriority w:val="1"/>
+    <w:qFormat/>
+    <w:rsid w:val="00294B60"/>
+    <w:pPr>
+      <w:spacing w:after="0" w:line="240" w:lineRule="auto"/>
+    </w:pPr>
+  </w:style>
+  <w:style w:type="paragraph" w:styleId="Cita">
+    <w:name w:val="Quote"/>
+    <w:basedOn w:val="Normal"/>
+    <w:next w:val="Normal"/>
+    <w:link w:val="CitaCar"/>
+    <w:uiPriority w:val="29"/>
+    <w:qFormat/>
+    <w:rsid w:val="00294B60"/>
+    <w:pPr>
+      <w:spacing w:before="160"/>
+      <w:ind w:left="720" w:right="720"/>
+      <w:jc w:val="center"/>
+    </w:pPr>
+    <w:rPr>
+      <w:rFonts w:asciiTheme="majorHAnsi" w:eastAsiaTheme="majorEastAsia" w:hAnsiTheme="majorHAnsi" w:cstheme="majorBidi"/>
+      <w:color w:val="000000" w:themeColor="text1"/>
+      <w:sz w:val="24"/>
+      <w:szCs w:val="24"/>
+    </w:rPr>
+  </w:style>
+  <w:style w:type="character" w:customStyle="1" w:styleId="CitaCar">
+    <w:name w:val="Cita Car"/>
+    <w:basedOn w:val="Fuentedeprrafopredeter"/>
+    <w:link w:val="Cita"/>
+    <w:uiPriority w:val="29"/>
+    <w:rsid w:val="00294B60"/>
+    <w:rPr>
+      <w:rFonts w:asciiTheme="majorHAnsi" w:eastAsiaTheme="majorEastAsia" w:hAnsiTheme="majorHAnsi" w:cstheme="majorBidi"/>
+      <w:color w:val="000000" w:themeColor="text1"/>
+      <w:sz w:val="24"/>
+      <w:szCs w:val="24"/>
+    </w:rPr>
+  </w:style>
+  <w:style w:type="paragraph" w:styleId="Citadestacada">
+    <w:name w:val="Intense Quote"/>
+    <w:basedOn w:val="Normal"/>
+    <w:next w:val="Normal"/>
+    <w:link w:val="CitadestacadaCar"/>
+    <w:uiPriority w:val="30"/>
+    <w:qFormat/>
+    <w:rsid w:val="00294B60"/>
+    <w:pPr>
+      <w:pBdr>
+        <w:top w:val="single" w:sz="24" w:space="4" w:color="ED7D31" w:themeColor="accent2"/>
+      </w:pBdr>
+      <w:spacing w:before="240" w:after="240" w:line="240" w:lineRule="auto"/>
+      <w:ind w:left="936" w:right="936"/>
+      <w:jc w:val="center"/>
+    </w:pPr>
+    <w:rPr>
+      <w:rFonts w:asciiTheme="majorHAnsi" w:eastAsiaTheme="majorEastAsia" w:hAnsiTheme="majorHAnsi" w:cstheme="majorBidi"/>
+      <w:sz w:val="24"/>
+      <w:szCs w:val="24"/>
+    </w:rPr>
+  </w:style>
+  <w:style w:type="character" w:customStyle="1" w:styleId="CitadestacadaCar">
+    <w:name w:val="Cita destacada Car"/>
+    <w:basedOn w:val="Fuentedeprrafopredeter"/>
+    <w:link w:val="Citadestacada"/>
+    <w:uiPriority w:val="30"/>
+    <w:rsid w:val="00294B60"/>
+    <w:rPr>
+      <w:rFonts w:asciiTheme="majorHAnsi" w:eastAsiaTheme="majorEastAsia" w:hAnsiTheme="majorHAnsi" w:cstheme="majorBidi"/>
+      <w:sz w:val="24"/>
+      <w:szCs w:val="24"/>
+    </w:rPr>
+  </w:style>
+  <w:style w:type="character" w:styleId="nfasissutil">
+    <w:name w:val="Subtle Emphasis"/>
+    <w:basedOn w:val="Fuentedeprrafopredeter"/>
+    <w:uiPriority w:val="19"/>
+    <w:qFormat/>
+    <w:rsid w:val="00294B60"/>
+    <w:rPr>
+      <w:i/>
+      <w:iCs/>
+      <w:color w:val="595959" w:themeColor="text1" w:themeTint="A6"/>
+    </w:rPr>
+  </w:style>
+  <w:style w:type="character" w:styleId="nfasisintenso">
+    <w:name w:val="Intense Emphasis"/>
+    <w:basedOn w:val="Fuentedeprrafopredeter"/>
+    <w:uiPriority w:val="21"/>
+    <w:qFormat/>
+    <w:rsid w:val="00294B60"/>
+    <w:rPr>
+      <w:b/>
+      <w:bCs/>
+      <w:i/>
+      <w:iCs/>
+      <w:caps w:val="0"/>
+      <w:smallCaps w:val="0"/>
+      <w:strike w:val="0"/>
+      <w:dstrike w:val="0"/>
+      <w:color w:val="ED7D31" w:themeColor="accent2"/>
+    </w:rPr>
+  </w:style>
+  <w:style w:type="character" w:styleId="Referenciasutil">
+    <w:name w:val="Subtle Reference"/>
+    <w:basedOn w:val="Fuentedeprrafopredeter"/>
+    <w:uiPriority w:val="31"/>
+    <w:qFormat/>
+    <w:rsid w:val="00294B60"/>
+    <w:rPr>
+      <w:caps w:val="0"/>
+      <w:smallCaps/>
+      <w:color w:val="404040" w:themeColor="text1" w:themeTint="BF"/>
+      <w:spacing w:val="0"/>
+      <w:u w:val="single" w:color="7F7F7F" w:themeColor="text1" w:themeTint="80"/>
+    </w:rPr>
+  </w:style>
+  <w:style w:type="character" w:styleId="Referenciaintensa">
+    <w:name w:val="Intense Reference"/>
+    <w:basedOn w:val="Fuentedeprrafopredeter"/>
+    <w:uiPriority w:val="32"/>
+    <w:qFormat/>
+    <w:rsid w:val="00294B60"/>
+    <w:rPr>
+      <w:b/>
+      <w:bCs/>
+      <w:caps w:val="0"/>
+      <w:smallCaps/>
+      <w:color w:val="auto"/>
+      <w:spacing w:val="0"/>
+      <w:u w:val="single"/>
+    </w:rPr>
+  </w:style>
+  <w:style w:type="character" w:styleId="Ttulodellibro">
+    <w:name w:val="Book Title"/>
+    <w:basedOn w:val="Fuentedeprrafopredeter"/>
+    <w:uiPriority w:val="33"/>
+    <w:qFormat/>
+    <w:rsid w:val="00294B60"/>
+    <w:rPr>
+      <w:b/>
+      <w:bCs/>
+      <w:caps w:val="0"/>
+      <w:smallCaps/>
+      <w:spacing w:val="0"/>
+    </w:rPr>
+  </w:style>
+  <w:style w:type="paragraph" w:styleId="TtuloTDC">
+    <w:name w:val="TOC Heading"/>
+    <w:basedOn w:val="Ttulo1"/>
+    <w:next w:val="Normal"/>
+    <w:uiPriority w:val="39"/>
+    <w:semiHidden/>
+    <w:unhideWhenUsed/>
+    <w:qFormat/>
+    <w:rsid w:val="00294B60"/>
+    <w:pPr>
+      <w:outlineLvl w:val="9"/>
+    </w:pPr>
   </w:style>
 </w:styles>
 </file>
@@ -2057,7 +3176,7 @@
 </file>
 
 <file path=customXml/itemProps1.xml><?xml version="1.0" encoding="utf-8"?>
-<ds:datastoreItem xmlns:ds="http://schemas.openxmlformats.org/officeDocument/2006/customXml" ds:itemID="{E6674EA9-1239-411D-8B71-AC6272996C67}">
+<ds:datastoreItem xmlns:ds="http://schemas.openxmlformats.org/officeDocument/2006/customXml" ds:itemID="{20AD6566-6E98-4F49-B0E8-0D47906F7DE0}">
   <ds:schemaRefs>
     <ds:schemaRef ds:uri="http://schemas.openxmlformats.org/officeDocument/2006/bibliography"/>
   </ds:schemaRefs>

</xml_diff>